<commit_message>
Adde D02 Planning and Progress Report, modified requirements doc
</commit_message>
<xml_diff>
--- a/reports/Group/02 Requirements - Group.docx
+++ b/reports/Group/02 Requirements - Group.docx
@@ -4,7 +4,7 @@
   <w:body>
     <w:p>
       <w:pPr>
-        <w:pStyle w:val="1"/>
+        <w:pStyle w:val="Ttulo1"/>
         <w:spacing w:before="0"/>
         <w:rPr>
           <w:rFonts w:cstheme="majorHAnsi"/>
@@ -76,7 +76,7 @@
           </w:tcPr>
           <w:p>
             <w:pPr>
-              <w:pStyle w:val="a4"/>
+              <w:pStyle w:val="Sinespaciado"/>
               <w:rPr>
                 <w:rFonts w:asciiTheme="majorHAnsi" w:hAnsiTheme="majorHAnsi" w:cstheme="majorHAnsi"/>
               </w:rPr>
@@ -173,7 +173,7 @@
           </w:tcPr>
           <w:p>
             <w:pPr>
-              <w:pStyle w:val="a4"/>
+              <w:pStyle w:val="Sinespaciado"/>
               <w:rPr>
                 <w:rFonts w:asciiTheme="majorHAnsi" w:hAnsiTheme="majorHAnsi" w:cstheme="majorHAnsi"/>
               </w:rPr>
@@ -260,7 +260,7 @@
           </w:p>
           <w:p>
             <w:pPr>
-              <w:pStyle w:val="a4"/>
+              <w:pStyle w:val="Sinespaciado"/>
               <w:rPr>
                 <w:rFonts w:asciiTheme="majorHAnsi" w:hAnsiTheme="majorHAnsi" w:cstheme="majorHAnsi"/>
                 <w:b/>
@@ -330,7 +330,7 @@
           <w:permEnd w:id="291510380"/>
           <w:p>
             <w:pPr>
-              <w:pStyle w:val="a4"/>
+              <w:pStyle w:val="Sinespaciado"/>
               <w:rPr>
                 <w:rFonts w:asciiTheme="majorHAnsi" w:hAnsiTheme="majorHAnsi" w:cstheme="majorHAnsi"/>
                 <w:b/>
@@ -400,7 +400,7 @@
           </w:p>
           <w:p>
             <w:pPr>
-              <w:pStyle w:val="a4"/>
+              <w:pStyle w:val="Sinespaciado"/>
               <w:rPr>
                 <w:rFonts w:asciiTheme="majorHAnsi" w:hAnsiTheme="majorHAnsi" w:cstheme="majorHAnsi"/>
               </w:rPr>
@@ -540,7 +540,19 @@
                   <w:rPr>
                     <w:lang w:val="es-ES"/>
                   </w:rPr>
-                  <w:t xml:space="preserve"> Tester, Developer,</w:t>
+                  <w:t xml:space="preserve"> </w:t>
+                </w:r>
+                <w:r>
+                  <w:rPr>
+                    <w:lang w:val="es-ES"/>
+                  </w:rPr>
+                  <w:t>Analista</w:t>
+                </w:r>
+                <w:r>
+                  <w:rPr>
+                    <w:lang w:val="es-ES"/>
+                  </w:rPr>
+                  <w:t>, Developer,</w:t>
                 </w:r>
               </w:sdtContent>
             </w:sdt>
@@ -581,7 +593,7 @@
           </w:p>
           <w:p>
             <w:pPr>
-              <w:pStyle w:val="a4"/>
+              <w:pStyle w:val="Sinespaciado"/>
               <w:rPr>
                 <w:rFonts w:asciiTheme="majorHAnsi" w:hAnsiTheme="majorHAnsi" w:cstheme="majorHAnsi"/>
                 <w:b/>
@@ -636,7 +648,7 @@
           <w:permEnd w:id="1081366304"/>
           <w:p>
             <w:pPr>
-              <w:pStyle w:val="a4"/>
+              <w:pStyle w:val="Sinespaciado"/>
               <w:rPr>
                 <w:rFonts w:asciiTheme="majorHAnsi" w:hAnsiTheme="majorHAnsi" w:cstheme="majorHAnsi"/>
                 <w:b/>
@@ -706,7 +718,7 @@
           </w:p>
           <w:p>
             <w:pPr>
-              <w:pStyle w:val="a4"/>
+              <w:pStyle w:val="Sinespaciado"/>
               <w:rPr>
                 <w:rFonts w:asciiTheme="majorHAnsi" w:hAnsiTheme="majorHAnsi" w:cstheme="majorHAnsi"/>
               </w:rPr>
@@ -788,7 +800,7 @@
           </w:p>
           <w:p>
             <w:pPr>
-              <w:pStyle w:val="a4"/>
+              <w:pStyle w:val="Sinespaciado"/>
               <w:rPr>
                 <w:rFonts w:asciiTheme="majorHAnsi" w:hAnsiTheme="majorHAnsi" w:cstheme="majorHAnsi"/>
               </w:rPr>
@@ -856,6 +868,12 @@
                   <w:rPr>
                     <w:rFonts w:asciiTheme="majorHAnsi" w:hAnsiTheme="majorHAnsi" w:cstheme="majorHAnsi"/>
                   </w:rPr>
+                  <w:t>, Tester</w:t>
+                </w:r>
+                <w:r>
+                  <w:rPr>
+                    <w:rFonts w:asciiTheme="majorHAnsi" w:hAnsiTheme="majorHAnsi" w:cstheme="majorHAnsi"/>
+                  </w:rPr>
                   <w:t xml:space="preserve"> </w:t>
                 </w:r>
               </w:sdtContent>
@@ -902,7 +920,7 @@
           </w:p>
           <w:p>
             <w:pPr>
-              <w:pStyle w:val="a4"/>
+              <w:pStyle w:val="Sinespaciado"/>
               <w:rPr>
                 <w:rFonts w:asciiTheme="majorHAnsi" w:hAnsiTheme="majorHAnsi" w:cstheme="majorHAnsi"/>
                 <w:b/>
@@ -954,7 +972,7 @@
           <w:permEnd w:id="1000832359"/>
           <w:p>
             <w:pPr>
-              <w:pStyle w:val="a4"/>
+              <w:pStyle w:val="Sinespaciado"/>
               <w:rPr>
                 <w:rFonts w:asciiTheme="majorHAnsi" w:hAnsiTheme="majorHAnsi" w:cstheme="majorHAnsi"/>
                 <w:b/>
@@ -1020,7 +1038,7 @@
           </w:p>
           <w:p>
             <w:pPr>
-              <w:pStyle w:val="a4"/>
+              <w:pStyle w:val="Sinespaciado"/>
               <w:rPr>
                 <w:rFonts w:asciiTheme="majorHAnsi" w:hAnsiTheme="majorHAnsi" w:cstheme="majorHAnsi"/>
               </w:rPr>
@@ -1084,7 +1102,7 @@
           <w:permEnd w:id="1519068571"/>
           <w:p>
             <w:pPr>
-              <w:pStyle w:val="a4"/>
+              <w:pStyle w:val="Sinespaciado"/>
               <w:rPr>
                 <w:rFonts w:asciiTheme="majorHAnsi" w:hAnsiTheme="majorHAnsi" w:cstheme="majorHAnsi"/>
               </w:rPr>
@@ -1165,7 +1183,7 @@
           </w:p>
           <w:p>
             <w:pPr>
-              <w:pStyle w:val="a4"/>
+              <w:pStyle w:val="Sinespaciado"/>
               <w:rPr>
                 <w:rFonts w:asciiTheme="majorHAnsi" w:hAnsiTheme="majorHAnsi" w:cstheme="majorHAnsi"/>
                 <w:b/>
@@ -1217,7 +1235,7 @@
           <w:permEnd w:id="1222207409"/>
           <w:p>
             <w:pPr>
-              <w:pStyle w:val="a4"/>
+              <w:pStyle w:val="Sinespaciado"/>
               <w:rPr>
                 <w:rFonts w:asciiTheme="majorHAnsi" w:hAnsiTheme="majorHAnsi" w:cstheme="majorHAnsi"/>
                 <w:b/>
@@ -1283,7 +1301,7 @@
           </w:p>
           <w:p>
             <w:pPr>
-              <w:pStyle w:val="a4"/>
+              <w:pStyle w:val="Sinespaciado"/>
               <w:rPr>
                 <w:rFonts w:asciiTheme="majorHAnsi" w:hAnsiTheme="majorHAnsi" w:cstheme="majorHAnsi"/>
               </w:rPr>
@@ -1347,7 +1365,7 @@
           </w:p>
           <w:p>
             <w:pPr>
-              <w:pStyle w:val="a4"/>
+              <w:pStyle w:val="Sinespaciado"/>
               <w:rPr>
                 <w:rFonts w:asciiTheme="majorHAnsi" w:hAnsiTheme="majorHAnsi" w:cstheme="majorHAnsi"/>
               </w:rPr>
@@ -1393,6 +1411,9 @@
                 <w:r>
                   <w:t>, Developer</w:t>
                 </w:r>
+                <w:r>
+                  <w:t>, Tester</w:t>
+                </w:r>
               </w:sdtContent>
             </w:sdt>
             <w:permEnd w:id="1487353257"/>
@@ -1434,7 +1455,7 @@
           </w:p>
           <w:p>
             <w:pPr>
-              <w:pStyle w:val="a4"/>
+              <w:pStyle w:val="Sinespaciado"/>
               <w:rPr>
                 <w:rFonts w:asciiTheme="majorHAnsi" w:hAnsiTheme="majorHAnsi" w:cstheme="majorHAnsi"/>
                 <w:b/>
@@ -1486,7 +1507,7 @@
           <w:permEnd w:id="1631927432"/>
           <w:p>
             <w:pPr>
-              <w:pStyle w:val="a4"/>
+              <w:pStyle w:val="Sinespaciado"/>
               <w:rPr>
                 <w:rFonts w:asciiTheme="majorHAnsi" w:hAnsiTheme="majorHAnsi" w:cstheme="majorHAnsi"/>
                 <w:b/>
@@ -1552,7 +1573,7 @@
           </w:p>
           <w:p>
             <w:pPr>
-              <w:pStyle w:val="a4"/>
+              <w:pStyle w:val="Sinespaciado"/>
               <w:rPr>
                 <w:rFonts w:asciiTheme="majorHAnsi" w:hAnsiTheme="majorHAnsi" w:cstheme="majorHAnsi"/>
               </w:rPr>
@@ -1606,7 +1627,7 @@
           </w:p>
           <w:p>
             <w:pPr>
-              <w:pStyle w:val="a4"/>
+              <w:pStyle w:val="Sinespaciado"/>
               <w:rPr>
                 <w:rFonts w:asciiTheme="majorHAnsi" w:hAnsiTheme="majorHAnsi" w:cstheme="majorHAnsi"/>
               </w:rPr>
@@ -1651,6 +1672,12 @@
                   </w:rPr>
                   <w:t xml:space="preserve"> Developer</w:t>
                 </w:r>
+                <w:r>
+                  <w:rPr>
+                    <w:lang w:val="es-ES"/>
+                  </w:rPr>
+                  <w:t>, Tester</w:t>
+                </w:r>
               </w:sdtContent>
             </w:sdt>
             <w:permEnd w:id="2077499526"/>
@@ -1662,7 +1689,7 @@
           </w:tcPr>
           <w:p>
             <w:pPr>
-              <w:pStyle w:val="a4"/>
+              <w:pStyle w:val="Sinespaciado"/>
               <w:rPr>
                 <w:rFonts w:asciiTheme="majorHAnsi" w:hAnsiTheme="majorHAnsi" w:cstheme="majorHAnsi"/>
               </w:rPr>
@@ -1684,7 +1711,7 @@
           </w:tcPr>
           <w:p>
             <w:pPr>
-              <w:pStyle w:val="a4"/>
+              <w:pStyle w:val="Sinespaciado"/>
               <w:rPr>
                 <w:rFonts w:asciiTheme="majorHAnsi" w:hAnsiTheme="majorHAnsi" w:cstheme="majorHAnsi"/>
               </w:rPr>
@@ -1807,7 +1834,7 @@
     <w:bookmarkEnd w:id="0"/>
     <w:p>
       <w:pPr>
-        <w:pStyle w:val="1"/>
+        <w:pStyle w:val="Ttulo1"/>
         <w:spacing w:before="0"/>
         <w:rPr>
           <w:rFonts w:cstheme="majorHAnsi"/>
@@ -1823,7 +1850,7 @@
     </w:p>
     <w:p>
       <w:pPr>
-        <w:pStyle w:val="2"/>
+        <w:pStyle w:val="Ttulo2"/>
         <w:rPr>
           <w:rFonts w:cstheme="majorHAnsi"/>
         </w:rPr>
@@ -1855,7 +1882,7 @@
     </w:p>
     <w:p>
       <w:pPr>
-        <w:pStyle w:val="2"/>
+        <w:pStyle w:val="Ttulo2"/>
         <w:rPr>
           <w:rFonts w:cstheme="majorHAnsi"/>
         </w:rPr>
@@ -1887,7 +1914,7 @@
     </w:p>
     <w:p>
       <w:pPr>
-        <w:pStyle w:val="2"/>
+        <w:pStyle w:val="Ttulo2"/>
         <w:rPr>
           <w:rFonts w:cstheme="majorHAnsi"/>
         </w:rPr>
@@ -1916,7 +1943,7 @@
     </w:p>
     <w:p>
       <w:pPr>
-        <w:pStyle w:val="2"/>
+        <w:pStyle w:val="Ttulo2"/>
         <w:rPr>
           <w:rFonts w:cstheme="majorHAnsi"/>
         </w:rPr>
@@ -1945,7 +1972,7 @@
     </w:p>
     <w:p>
       <w:pPr>
-        <w:pStyle w:val="2"/>
+        <w:pStyle w:val="Ttulo2"/>
         <w:rPr>
           <w:rFonts w:cstheme="majorHAnsi"/>
         </w:rPr>
@@ -1959,7 +1986,7 @@
     </w:p>
     <w:p>
       <w:pPr>
-        <w:pStyle w:val="a"/>
+        <w:pStyle w:val="Prrafodelista"/>
         <w:rPr>
           <w:rFonts w:asciiTheme="majorHAnsi" w:hAnsiTheme="majorHAnsi" w:cstheme="majorHAnsi"/>
         </w:rPr>
@@ -2067,7 +2094,7 @@
     <w:bookmarkEnd w:id="2"/>
     <w:p>
       <w:pPr>
-        <w:pStyle w:val="a"/>
+        <w:pStyle w:val="Prrafodelista"/>
         <w:rPr>
           <w:rFonts w:asciiTheme="majorHAnsi" w:hAnsiTheme="majorHAnsi" w:cstheme="majorHAnsi"/>
         </w:rPr>
@@ -2134,7 +2161,7 @@
     </w:p>
     <w:p>
       <w:pPr>
-        <w:pStyle w:val="1"/>
+        <w:pStyle w:val="Ttulo1"/>
         <w:rPr>
           <w:rFonts w:cstheme="majorHAnsi"/>
         </w:rPr>
@@ -2149,7 +2176,7 @@
     </w:p>
     <w:p>
       <w:pPr>
-        <w:pStyle w:val="2"/>
+        <w:pStyle w:val="Ttulo2"/>
         <w:rPr>
           <w:rFonts w:cstheme="majorHAnsi"/>
         </w:rPr>
@@ -2163,7 +2190,7 @@
     </w:p>
     <w:p>
       <w:pPr>
-        <w:pStyle w:val="a"/>
+        <w:pStyle w:val="Prrafodelista"/>
         <w:rPr>
           <w:rFonts w:asciiTheme="majorHAnsi" w:hAnsiTheme="majorHAnsi" w:cstheme="majorHAnsi"/>
         </w:rPr>
@@ -2313,7 +2340,19 @@
             <w:rPr>
               <w:rFonts w:asciiTheme="majorHAnsi" w:hAnsiTheme="majorHAnsi" w:cstheme="majorHAnsi"/>
             </w:rPr>
-            <w:t xml:space="preserve">    </w:t>
+            <w:t xml:space="preserve"> </w:t>
+          </w:r>
+          <w:r>
+            <w:rPr>
+              <w:rFonts w:asciiTheme="majorHAnsi" w:hAnsiTheme="majorHAnsi" w:cstheme="majorHAnsi"/>
+            </w:rPr>
+            <w:t>Hecho</w:t>
+          </w:r>
+          <w:r>
+            <w:rPr>
+              <w:rFonts w:asciiTheme="majorHAnsi" w:hAnsiTheme="majorHAnsi" w:cstheme="majorHAnsi"/>
+            </w:rPr>
+            <w:t xml:space="preserve">   </w:t>
           </w:r>
         </w:sdtContent>
       </w:sdt>
@@ -2327,7 +2366,7 @@
     </w:p>
     <w:p>
       <w:pPr>
-        <w:pStyle w:val="a"/>
+        <w:pStyle w:val="Prrafodelista"/>
         <w:rPr>
           <w:rFonts w:asciiTheme="majorHAnsi" w:hAnsiTheme="majorHAnsi" w:cstheme="majorHAnsi"/>
         </w:rPr>
@@ -2477,7 +2516,19 @@
             <w:rPr>
               <w:rFonts w:asciiTheme="majorHAnsi" w:hAnsiTheme="majorHAnsi" w:cstheme="majorHAnsi"/>
             </w:rPr>
-            <w:t xml:space="preserve">    </w:t>
+            <w:t xml:space="preserve">  </w:t>
+          </w:r>
+          <w:r>
+            <w:rPr>
+              <w:rFonts w:asciiTheme="majorHAnsi" w:hAnsiTheme="majorHAnsi" w:cstheme="majorHAnsi"/>
+            </w:rPr>
+            <w:t>Hecho</w:t>
+          </w:r>
+          <w:r>
+            <w:rPr>
+              <w:rFonts w:asciiTheme="majorHAnsi" w:hAnsiTheme="majorHAnsi" w:cstheme="majorHAnsi"/>
+            </w:rPr>
+            <w:t xml:space="preserve">  </w:t>
           </w:r>
         </w:sdtContent>
       </w:sdt>
@@ -2491,7 +2542,7 @@
     </w:p>
     <w:p>
       <w:pPr>
-        <w:pStyle w:val="a"/>
+        <w:pStyle w:val="Prrafodelista"/>
         <w:rPr>
           <w:rFonts w:asciiTheme="majorHAnsi" w:hAnsiTheme="majorHAnsi" w:cstheme="majorHAnsi"/>
         </w:rPr>
@@ -2641,7 +2692,19 @@
             <w:rPr>
               <w:rFonts w:asciiTheme="majorHAnsi" w:hAnsiTheme="majorHAnsi" w:cstheme="majorHAnsi"/>
             </w:rPr>
-            <w:t xml:space="preserve">    </w:t>
+            <w:t xml:space="preserve">  </w:t>
+          </w:r>
+          <w:r>
+            <w:rPr>
+              <w:rFonts w:asciiTheme="majorHAnsi" w:hAnsiTheme="majorHAnsi" w:cstheme="majorHAnsi"/>
+            </w:rPr>
+            <w:t>Hecho</w:t>
+          </w:r>
+          <w:r>
+            <w:rPr>
+              <w:rFonts w:asciiTheme="majorHAnsi" w:hAnsiTheme="majorHAnsi" w:cstheme="majorHAnsi"/>
+            </w:rPr>
+            <w:t xml:space="preserve">  </w:t>
           </w:r>
         </w:sdtContent>
       </w:sdt>
@@ -2655,7 +2718,7 @@
     </w:p>
     <w:p>
       <w:pPr>
-        <w:pStyle w:val="a"/>
+        <w:pStyle w:val="Prrafodelista"/>
         <w:rPr>
           <w:rFonts w:asciiTheme="majorHAnsi" w:hAnsiTheme="majorHAnsi" w:cstheme="majorHAnsi"/>
         </w:rPr>
@@ -2887,7 +2950,19 @@
             <w:rPr>
               <w:rFonts w:asciiTheme="majorHAnsi" w:hAnsiTheme="majorHAnsi" w:cstheme="majorHAnsi"/>
             </w:rPr>
-            <w:t xml:space="preserve">    </w:t>
+            <w:t xml:space="preserve">  </w:t>
+          </w:r>
+          <w:r>
+            <w:rPr>
+              <w:rFonts w:asciiTheme="majorHAnsi" w:hAnsiTheme="majorHAnsi" w:cstheme="majorHAnsi"/>
+            </w:rPr>
+            <w:t>Hecho</w:t>
+          </w:r>
+          <w:r>
+            <w:rPr>
+              <w:rFonts w:asciiTheme="majorHAnsi" w:hAnsiTheme="majorHAnsi" w:cstheme="majorHAnsi"/>
+            </w:rPr>
+            <w:t xml:space="preserve">  </w:t>
           </w:r>
         </w:sdtContent>
       </w:sdt>
@@ -2901,7 +2976,7 @@
     </w:p>
     <w:p>
       <w:pPr>
-        <w:pStyle w:val="a"/>
+        <w:pStyle w:val="Prrafodelista"/>
         <w:rPr>
           <w:rFonts w:asciiTheme="majorHAnsi" w:hAnsiTheme="majorHAnsi" w:cstheme="majorHAnsi"/>
         </w:rPr>
@@ -3037,7 +3112,19 @@
             <w:rPr>
               <w:rFonts w:asciiTheme="majorHAnsi" w:hAnsiTheme="majorHAnsi" w:cstheme="majorHAnsi"/>
             </w:rPr>
-            <w:t xml:space="preserve">    </w:t>
+            <w:t xml:space="preserve"> </w:t>
+          </w:r>
+          <w:r>
+            <w:rPr>
+              <w:rFonts w:asciiTheme="majorHAnsi" w:hAnsiTheme="majorHAnsi" w:cstheme="majorHAnsi"/>
+            </w:rPr>
+            <w:t>Hecho</w:t>
+          </w:r>
+          <w:r>
+            <w:rPr>
+              <w:rFonts w:asciiTheme="majorHAnsi" w:hAnsiTheme="majorHAnsi" w:cstheme="majorHAnsi"/>
+            </w:rPr>
+            <w:t xml:space="preserve">   </w:t>
           </w:r>
         </w:sdtContent>
       </w:sdt>
@@ -3051,7 +3138,7 @@
     </w:p>
     <w:p>
       <w:pPr>
-        <w:pStyle w:val="2"/>
+        <w:pStyle w:val="Ttulo2"/>
         <w:rPr>
           <w:rFonts w:cstheme="majorHAnsi"/>
         </w:rPr>
@@ -3084,7 +3171,7 @@
     </w:p>
     <w:p>
       <w:pPr>
-        <w:pStyle w:val="2"/>
+        <w:pStyle w:val="Ttulo2"/>
         <w:rPr>
           <w:rFonts w:cstheme="majorHAnsi"/>
         </w:rPr>
@@ -3116,7 +3203,7 @@
     </w:p>
     <w:p>
       <w:pPr>
-        <w:pStyle w:val="2"/>
+        <w:pStyle w:val="Ttulo2"/>
         <w:rPr>
           <w:rFonts w:cstheme="majorHAnsi"/>
         </w:rPr>
@@ -3130,7 +3217,7 @@
     </w:p>
     <w:p>
       <w:pPr>
-        <w:pStyle w:val="a"/>
+        <w:pStyle w:val="Prrafodelista"/>
         <w:rPr>
           <w:rFonts w:asciiTheme="majorHAnsi" w:hAnsiTheme="majorHAnsi" w:cstheme="majorHAnsi"/>
         </w:rPr>
@@ -3196,7 +3283,19 @@
             <w:rPr>
               <w:rFonts w:asciiTheme="majorHAnsi" w:hAnsiTheme="majorHAnsi" w:cstheme="majorHAnsi"/>
             </w:rPr>
-            <w:t xml:space="preserve">    </w:t>
+            <w:t xml:space="preserve">  </w:t>
+          </w:r>
+          <w:r>
+            <w:rPr>
+              <w:rFonts w:asciiTheme="majorHAnsi" w:hAnsiTheme="majorHAnsi" w:cstheme="majorHAnsi"/>
+            </w:rPr>
+            <w:t>Hecho</w:t>
+          </w:r>
+          <w:r>
+            <w:rPr>
+              <w:rFonts w:asciiTheme="majorHAnsi" w:hAnsiTheme="majorHAnsi" w:cstheme="majorHAnsi"/>
+            </w:rPr>
+            <w:t xml:space="preserve">  </w:t>
           </w:r>
         </w:sdtContent>
       </w:sdt>
@@ -3210,7 +3309,7 @@
     </w:p>
     <w:p>
       <w:pPr>
-        <w:pStyle w:val="2"/>
+        <w:pStyle w:val="Ttulo2"/>
         <w:rPr>
           <w:rFonts w:cstheme="majorHAnsi"/>
         </w:rPr>
@@ -3254,7 +3353,7 @@
     </w:p>
     <w:p>
       <w:pPr>
-        <w:pStyle w:val="1"/>
+        <w:pStyle w:val="Ttulo1"/>
         <w:tabs>
           <w:tab w:val="left" w:pos="284"/>
         </w:tabs>
@@ -3272,7 +3371,7 @@
     </w:p>
     <w:p>
       <w:pPr>
-        <w:pStyle w:val="2"/>
+        <w:pStyle w:val="Ttulo2"/>
         <w:rPr>
           <w:rFonts w:cstheme="majorHAnsi"/>
         </w:rPr>
@@ -3301,7 +3400,7 @@
     </w:p>
     <w:p>
       <w:pPr>
-        <w:pStyle w:val="2"/>
+        <w:pStyle w:val="Ttulo2"/>
         <w:rPr>
           <w:rFonts w:cstheme="majorHAnsi"/>
         </w:rPr>
@@ -3315,7 +3414,7 @@
     </w:p>
     <w:p>
       <w:pPr>
-        <w:pStyle w:val="a"/>
+        <w:pStyle w:val="Prrafodelista"/>
         <w:rPr>
           <w:rFonts w:asciiTheme="majorHAnsi" w:hAnsiTheme="majorHAnsi" w:cstheme="majorHAnsi"/>
         </w:rPr>
@@ -3343,7 +3442,7 @@
     </w:p>
     <w:p>
       <w:pPr>
-        <w:pStyle w:val="a"/>
+        <w:pStyle w:val="Prrafodelista"/>
         <w:numPr>
           <w:ilvl w:val="0"/>
           <w:numId w:val="3"/>
@@ -3380,7 +3479,7 @@
     </w:p>
     <w:p>
       <w:pPr>
-        <w:pStyle w:val="a"/>
+        <w:pStyle w:val="Prrafodelista"/>
         <w:numPr>
           <w:ilvl w:val="0"/>
           <w:numId w:val="3"/>
@@ -3464,7 +3563,7 @@
     </w:p>
     <w:p>
       <w:pPr>
-        <w:pStyle w:val="a"/>
+        <w:pStyle w:val="Prrafodelista"/>
         <w:rPr>
           <w:rFonts w:asciiTheme="majorHAnsi" w:hAnsiTheme="majorHAnsi" w:cstheme="majorHAnsi"/>
         </w:rPr>
@@ -3492,7 +3591,7 @@
     </w:p>
     <w:p>
       <w:pPr>
-        <w:pStyle w:val="a"/>
+        <w:pStyle w:val="Prrafodelista"/>
         <w:numPr>
           <w:ilvl w:val="0"/>
           <w:numId w:val="3"/>
@@ -3552,7 +3651,7 @@
     </w:p>
     <w:p>
       <w:pPr>
-        <w:pStyle w:val="a"/>
+        <w:pStyle w:val="Prrafodelista"/>
         <w:rPr>
           <w:rFonts w:asciiTheme="majorHAnsi" w:hAnsiTheme="majorHAnsi" w:cstheme="majorHAnsi"/>
         </w:rPr>
@@ -3580,7 +3679,7 @@
     </w:p>
     <w:p>
       <w:pPr>
-        <w:pStyle w:val="a"/>
+        <w:pStyle w:val="Prrafodelista"/>
         <w:numPr>
           <w:ilvl w:val="0"/>
           <w:numId w:val="3"/>
@@ -3602,7 +3701,7 @@
     </w:p>
     <w:p>
       <w:pPr>
-        <w:pStyle w:val="a"/>
+        <w:pStyle w:val="Prrafodelista"/>
         <w:numPr>
           <w:ilvl w:val="0"/>
           <w:numId w:val="3"/>
@@ -3662,7 +3761,7 @@
     </w:p>
     <w:p>
       <w:pPr>
-        <w:pStyle w:val="2"/>
+        <w:pStyle w:val="Ttulo2"/>
         <w:rPr>
           <w:rFonts w:cstheme="majorHAnsi"/>
         </w:rPr>
@@ -3676,7 +3775,7 @@
     </w:p>
     <w:p>
       <w:pPr>
-        <w:pStyle w:val="a"/>
+        <w:pStyle w:val="Prrafodelista"/>
         <w:rPr>
           <w:rFonts w:asciiTheme="majorHAnsi" w:hAnsiTheme="majorHAnsi" w:cstheme="majorHAnsi"/>
         </w:rPr>
@@ -3732,7 +3831,7 @@
     </w:p>
     <w:p>
       <w:pPr>
-        <w:pStyle w:val="2"/>
+        <w:pStyle w:val="Ttulo2"/>
         <w:rPr>
           <w:rFonts w:cstheme="majorHAnsi"/>
         </w:rPr>
@@ -3761,7 +3860,7 @@
     </w:p>
     <w:p>
       <w:pPr>
-        <w:pStyle w:val="2"/>
+        <w:pStyle w:val="Ttulo2"/>
         <w:rPr>
           <w:rFonts w:cstheme="majorHAnsi"/>
         </w:rPr>
@@ -3799,7 +3898,7 @@
     </w:p>
     <w:p>
       <w:pPr>
-        <w:pStyle w:val="1"/>
+        <w:pStyle w:val="Ttulo1"/>
         <w:tabs>
           <w:tab w:val="left" w:pos="284"/>
         </w:tabs>
@@ -3817,7 +3916,7 @@
     </w:p>
     <w:p>
       <w:pPr>
-        <w:pStyle w:val="2"/>
+        <w:pStyle w:val="Ttulo2"/>
         <w:rPr>
           <w:rFonts w:cstheme="majorHAnsi"/>
         </w:rPr>
@@ -3846,7 +3945,7 @@
     </w:p>
     <w:p>
       <w:pPr>
-        <w:pStyle w:val="2"/>
+        <w:pStyle w:val="Ttulo2"/>
         <w:rPr>
           <w:rFonts w:cstheme="majorHAnsi"/>
         </w:rPr>
@@ -3875,7 +3974,7 @@
     </w:p>
     <w:p>
       <w:pPr>
-        <w:pStyle w:val="2"/>
+        <w:pStyle w:val="Ttulo2"/>
         <w:rPr>
           <w:rFonts w:cstheme="majorHAnsi"/>
         </w:rPr>
@@ -3904,7 +4003,7 @@
     </w:p>
     <w:p>
       <w:pPr>
-        <w:pStyle w:val="2"/>
+        <w:pStyle w:val="Ttulo2"/>
         <w:rPr>
           <w:rFonts w:cstheme="majorHAnsi"/>
         </w:rPr>
@@ -3918,7 +4017,7 @@
     </w:p>
     <w:p>
       <w:pPr>
-        <w:pStyle w:val="a"/>
+        <w:pStyle w:val="Prrafodelista"/>
         <w:rPr>
           <w:rFonts w:asciiTheme="majorHAnsi" w:hAnsiTheme="majorHAnsi" w:cstheme="majorHAnsi"/>
         </w:rPr>
@@ -3970,7 +4069,7 @@
     </w:p>
     <w:p>
       <w:pPr>
-        <w:pStyle w:val="2"/>
+        <w:pStyle w:val="Ttulo2"/>
         <w:rPr>
           <w:rFonts w:cstheme="majorHAnsi"/>
         </w:rPr>
@@ -3984,7 +4083,7 @@
     </w:p>
     <w:p>
       <w:pPr>
-        <w:pStyle w:val="a"/>
+        <w:pStyle w:val="Prrafodelista"/>
         <w:rPr>
           <w:rFonts w:asciiTheme="majorHAnsi" w:hAnsiTheme="majorHAnsi" w:cstheme="majorHAnsi"/>
         </w:rPr>
@@ -4058,7 +4157,7 @@
     </w:p>
     <w:p>
       <w:pPr>
-        <w:pStyle w:val="1"/>
+        <w:pStyle w:val="Ttulo1"/>
         <w:tabs>
           <w:tab w:val="left" w:pos="284"/>
         </w:tabs>
@@ -4076,7 +4175,7 @@
     </w:p>
     <w:p>
       <w:pPr>
-        <w:pStyle w:val="2"/>
+        <w:pStyle w:val="Ttulo2"/>
         <w:rPr>
           <w:rFonts w:cstheme="majorHAnsi"/>
         </w:rPr>
@@ -4123,7 +4222,7 @@
     </w:p>
     <w:p>
       <w:pPr>
-        <w:pStyle w:val="2"/>
+        <w:pStyle w:val="Ttulo2"/>
         <w:rPr>
           <w:rFonts w:cstheme="majorHAnsi"/>
         </w:rPr>
@@ -4170,7 +4269,7 @@
     </w:p>
     <w:p>
       <w:pPr>
-        <w:pStyle w:val="2"/>
+        <w:pStyle w:val="Ttulo2"/>
         <w:rPr>
           <w:rFonts w:cstheme="majorHAnsi"/>
         </w:rPr>
@@ -4184,7 +4283,7 @@
     </w:p>
     <w:p>
       <w:pPr>
-        <w:pStyle w:val="a"/>
+        <w:pStyle w:val="Prrafodelista"/>
         <w:rPr>
           <w:rFonts w:asciiTheme="majorHAnsi" w:hAnsiTheme="majorHAnsi" w:cstheme="majorHAnsi"/>
         </w:rPr>
@@ -4211,6 +4310,7 @@
         <w:sdtPr>
           <w:rPr>
             <w:rFonts w:asciiTheme="majorHAnsi" w:hAnsiTheme="majorHAnsi" w:cstheme="majorHAnsi"/>
+            <w:lang w:val="en-US"/>
           </w:rPr>
           <w:tag w:val="Verdict"/>
           <w:id w:val="1990210412"/>
@@ -4224,6 +4324,7 @@
           <w:r>
             <w:rPr>
               <w:rFonts w:asciiTheme="majorHAnsi" w:hAnsiTheme="majorHAnsi" w:cstheme="majorHAnsi"/>
+              <w:lang w:val="en-US"/>
             </w:rPr>
             <w:t xml:space="preserve"> Hecho  </w:t>
           </w:r>
@@ -4247,7 +4348,7 @@
     </w:p>
     <w:p>
       <w:pPr>
-        <w:pStyle w:val="2"/>
+        <w:pStyle w:val="Ttulo2"/>
         <w:rPr>
           <w:rFonts w:cstheme="majorHAnsi"/>
         </w:rPr>
@@ -4295,7 +4396,7 @@
     </w:p>
     <w:p>
       <w:pPr>
-        <w:pStyle w:val="2"/>
+        <w:pStyle w:val="Ttulo2"/>
         <w:rPr>
           <w:rFonts w:cstheme="majorHAnsi"/>
         </w:rPr>
@@ -4309,7 +4410,7 @@
     </w:p>
     <w:p>
       <w:pPr>
-        <w:pStyle w:val="a"/>
+        <w:pStyle w:val="Prrafodelista"/>
         <w:rPr>
           <w:rFonts w:asciiTheme="majorHAnsi" w:hAnsiTheme="majorHAnsi" w:cstheme="majorHAnsi"/>
         </w:rPr>
@@ -4374,7 +4475,7 @@
     </w:p>
     <w:p>
       <w:pPr>
-        <w:pStyle w:val="a"/>
+        <w:pStyle w:val="Prrafodelista"/>
         <w:rPr>
           <w:rFonts w:asciiTheme="majorHAnsi" w:hAnsiTheme="majorHAnsi" w:cstheme="majorHAnsi"/>
         </w:rPr>
@@ -4427,7 +4528,7 @@
     </w:p>
     <w:p>
       <w:pPr>
-        <w:pStyle w:val="a"/>
+        <w:pStyle w:val="Prrafodelista"/>
         <w:rPr>
           <w:rFonts w:asciiTheme="majorHAnsi" w:hAnsiTheme="majorHAnsi" w:cstheme="majorHAnsi"/>
         </w:rPr>
@@ -4492,7 +4593,7 @@
     </w:p>
     <w:p>
       <w:pPr>
-        <w:pStyle w:val="a"/>
+        <w:pStyle w:val="Prrafodelista"/>
         <w:rPr>
           <w:rFonts w:asciiTheme="majorHAnsi" w:hAnsiTheme="majorHAnsi" w:cstheme="majorHAnsi"/>
         </w:rPr>
@@ -4557,7 +4658,7 @@
     </w:p>
     <w:p>
       <w:pPr>
-        <w:pStyle w:val="a"/>
+        <w:pStyle w:val="Prrafodelista"/>
         <w:rPr>
           <w:rFonts w:asciiTheme="majorHAnsi" w:hAnsiTheme="majorHAnsi" w:cstheme="majorHAnsi"/>
         </w:rPr>
@@ -4622,7 +4723,7 @@
     </w:p>
     <w:p>
       <w:pPr>
-        <w:pStyle w:val="1"/>
+        <w:pStyle w:val="Ttulo1"/>
         <w:tabs>
           <w:tab w:val="left" w:pos="284"/>
         </w:tabs>
@@ -4640,7 +4741,7 @@
     </w:p>
     <w:p>
       <w:pPr>
-        <w:pStyle w:val="2"/>
+        <w:pStyle w:val="Ttulo2"/>
         <w:rPr>
           <w:rFonts w:cstheme="majorHAnsi"/>
         </w:rPr>
@@ -4654,7 +4755,7 @@
     </w:p>
     <w:p>
       <w:pPr>
-        <w:pStyle w:val="a"/>
+        <w:pStyle w:val="Prrafodelista"/>
         <w:rPr>
           <w:rStyle w:val="normaltextrun"/>
           <w:rFonts w:asciiTheme="majorHAnsi" w:hAnsiTheme="majorHAnsi" w:cstheme="majorHAnsi"/>
@@ -4670,7 +4771,7 @@
     </w:p>
     <w:p>
       <w:pPr>
-        <w:pStyle w:val="a"/>
+        <w:pStyle w:val="Prrafodelista"/>
         <w:numPr>
           <w:ilvl w:val="0"/>
           <w:numId w:val="3"/>
@@ -4692,7 +4793,7 @@
     </w:p>
     <w:p>
       <w:pPr>
-        <w:pStyle w:val="a"/>
+        <w:pStyle w:val="Prrafodelista"/>
         <w:numPr>
           <w:ilvl w:val="0"/>
           <w:numId w:val="3"/>
@@ -4746,7 +4847,19 @@
             <w:rPr>
               <w:rFonts w:asciiTheme="majorHAnsi" w:hAnsiTheme="majorHAnsi" w:cstheme="majorHAnsi"/>
             </w:rPr>
-            <w:t xml:space="preserve">    </w:t>
+            <w:t xml:space="preserve"> </w:t>
+          </w:r>
+          <w:r>
+            <w:rPr>
+              <w:rFonts w:asciiTheme="majorHAnsi" w:hAnsiTheme="majorHAnsi" w:cstheme="majorHAnsi"/>
+            </w:rPr>
+            <w:t>Hecho</w:t>
+          </w:r>
+          <w:r>
+            <w:rPr>
+              <w:rFonts w:asciiTheme="majorHAnsi" w:hAnsiTheme="majorHAnsi" w:cstheme="majorHAnsi"/>
+            </w:rPr>
+            <w:t xml:space="preserve">   </w:t>
           </w:r>
         </w:sdtContent>
       </w:sdt>
@@ -4760,7 +4873,7 @@
     </w:p>
     <w:p>
       <w:pPr>
-        <w:pStyle w:val="a"/>
+        <w:pStyle w:val="Prrafodelista"/>
         <w:rPr>
           <w:rFonts w:asciiTheme="majorHAnsi" w:hAnsiTheme="majorHAnsi" w:cstheme="majorHAnsi"/>
         </w:rPr>
@@ -4865,7 +4978,19 @@
             <w:rPr>
               <w:rFonts w:asciiTheme="majorHAnsi" w:hAnsiTheme="majorHAnsi" w:cstheme="majorHAnsi"/>
             </w:rPr>
-            <w:t xml:space="preserve">    </w:t>
+            <w:t xml:space="preserve">  </w:t>
+          </w:r>
+          <w:r>
+            <w:rPr>
+              <w:rFonts w:asciiTheme="majorHAnsi" w:hAnsiTheme="majorHAnsi" w:cstheme="majorHAnsi"/>
+            </w:rPr>
+            <w:t>Hecho</w:t>
+          </w:r>
+          <w:r>
+            <w:rPr>
+              <w:rFonts w:asciiTheme="majorHAnsi" w:hAnsiTheme="majorHAnsi" w:cstheme="majorHAnsi"/>
+            </w:rPr>
+            <w:t xml:space="preserve">  </w:t>
           </w:r>
         </w:sdtContent>
       </w:sdt>
@@ -4879,7 +5004,7 @@
     </w:p>
     <w:p>
       <w:pPr>
-        <w:pStyle w:val="2"/>
+        <w:pStyle w:val="Ttulo2"/>
         <w:rPr>
           <w:rFonts w:cstheme="majorHAnsi"/>
         </w:rPr>
@@ -4927,7 +5052,7 @@
     </w:p>
     <w:p>
       <w:pPr>
-        <w:pStyle w:val="2"/>
+        <w:pStyle w:val="Ttulo2"/>
         <w:rPr>
           <w:rFonts w:cstheme="majorHAnsi"/>
         </w:rPr>
@@ -4975,7 +5100,7 @@
     </w:p>
     <w:p>
       <w:pPr>
-        <w:pStyle w:val="2"/>
+        <w:pStyle w:val="Ttulo2"/>
         <w:rPr>
           <w:rFonts w:cstheme="majorHAnsi"/>
         </w:rPr>
@@ -5023,7 +5148,7 @@
     </w:p>
     <w:p>
       <w:pPr>
-        <w:pStyle w:val="2"/>
+        <w:pStyle w:val="Ttulo2"/>
         <w:rPr>
           <w:rFonts w:cstheme="majorHAnsi"/>
         </w:rPr>
@@ -5037,7 +5162,7 @@
     </w:p>
     <w:p>
       <w:pPr>
-        <w:pStyle w:val="a"/>
+        <w:pStyle w:val="Prrafodelista"/>
         <w:rPr>
           <w:rFonts w:asciiTheme="majorHAnsi" w:hAnsiTheme="majorHAnsi" w:cstheme="majorHAnsi"/>
         </w:rPr>
@@ -5076,7 +5201,19 @@
             <w:rPr>
               <w:rFonts w:asciiTheme="majorHAnsi" w:hAnsiTheme="majorHAnsi" w:cstheme="majorHAnsi"/>
             </w:rPr>
-            <w:t xml:space="preserve">    </w:t>
+            <w:t xml:space="preserve">  </w:t>
+          </w:r>
+          <w:r>
+            <w:rPr>
+              <w:rFonts w:asciiTheme="majorHAnsi" w:hAnsiTheme="majorHAnsi" w:cstheme="majorHAnsi"/>
+            </w:rPr>
+            <w:t>Hecho</w:t>
+          </w:r>
+          <w:r>
+            <w:rPr>
+              <w:rFonts w:asciiTheme="majorHAnsi" w:hAnsiTheme="majorHAnsi" w:cstheme="majorHAnsi"/>
+            </w:rPr>
+            <w:t xml:space="preserve">  </w:t>
           </w:r>
         </w:sdtContent>
       </w:sdt>
@@ -5090,7 +5227,7 @@
     </w:p>
     <w:p>
       <w:pPr>
-        <w:pStyle w:val="a"/>
+        <w:pStyle w:val="Prrafodelista"/>
         <w:rPr>
           <w:rFonts w:asciiTheme="majorHAnsi" w:hAnsiTheme="majorHAnsi" w:cstheme="majorHAnsi"/>
         </w:rPr>
@@ -5129,7 +5266,19 @@
             <w:rPr>
               <w:rFonts w:asciiTheme="majorHAnsi" w:hAnsiTheme="majorHAnsi" w:cstheme="majorHAnsi"/>
             </w:rPr>
-            <w:t xml:space="preserve">    </w:t>
+            <w:t xml:space="preserve">  </w:t>
+          </w:r>
+          <w:r>
+            <w:rPr>
+              <w:rFonts w:asciiTheme="majorHAnsi" w:hAnsiTheme="majorHAnsi" w:cstheme="majorHAnsi"/>
+            </w:rPr>
+            <w:t>Hecho</w:t>
+          </w:r>
+          <w:r>
+            <w:rPr>
+              <w:rFonts w:asciiTheme="majorHAnsi" w:hAnsiTheme="majorHAnsi" w:cstheme="majorHAnsi"/>
+            </w:rPr>
+            <w:t xml:space="preserve">  </w:t>
           </w:r>
         </w:sdtContent>
       </w:sdt>
@@ -5143,7 +5292,7 @@
     </w:p>
     <w:p>
       <w:pPr>
-        <w:pStyle w:val="a"/>
+        <w:pStyle w:val="Prrafodelista"/>
         <w:rPr>
           <w:rFonts w:asciiTheme="majorHAnsi" w:hAnsiTheme="majorHAnsi" w:cstheme="majorHAnsi"/>
         </w:rPr>
@@ -5190,7 +5339,19 @@
             <w:rPr>
               <w:rFonts w:asciiTheme="majorHAnsi" w:hAnsiTheme="majorHAnsi" w:cstheme="majorHAnsi"/>
             </w:rPr>
-            <w:t xml:space="preserve">    </w:t>
+            <w:t xml:space="preserve">  </w:t>
+          </w:r>
+          <w:r>
+            <w:rPr>
+              <w:rFonts w:asciiTheme="majorHAnsi" w:hAnsiTheme="majorHAnsi" w:cstheme="majorHAnsi"/>
+            </w:rPr>
+            <w:t>Hecho</w:t>
+          </w:r>
+          <w:r>
+            <w:rPr>
+              <w:rFonts w:asciiTheme="majorHAnsi" w:hAnsiTheme="majorHAnsi" w:cstheme="majorHAnsi"/>
+            </w:rPr>
+            <w:t xml:space="preserve">  </w:t>
           </w:r>
         </w:sdtContent>
       </w:sdt>
@@ -5212,7 +5373,7 @@
     </w:p>
     <w:p>
       <w:pPr>
-        <w:pStyle w:val="1"/>
+        <w:pStyle w:val="Ttulo1"/>
         <w:tabs>
           <w:tab w:val="left" w:pos="284"/>
         </w:tabs>
@@ -5230,7 +5391,7 @@
     </w:p>
     <w:p>
       <w:pPr>
-        <w:pStyle w:val="2"/>
+        <w:pStyle w:val="Ttulo2"/>
         <w:rPr>
           <w:rFonts w:cstheme="majorHAnsi"/>
         </w:rPr>
@@ -5275,7 +5436,7 @@
     </w:p>
     <w:p>
       <w:pPr>
-        <w:pStyle w:val="2"/>
+        <w:pStyle w:val="Ttulo2"/>
         <w:rPr>
           <w:rFonts w:cstheme="majorHAnsi"/>
         </w:rPr>
@@ -5289,7 +5450,7 @@
     </w:p>
     <w:p>
       <w:pPr>
-        <w:pStyle w:val="a"/>
+        <w:pStyle w:val="Prrafodelista"/>
         <w:rPr>
           <w:rStyle w:val="eop"/>
           <w:rFonts w:asciiTheme="majorHAnsi" w:hAnsiTheme="majorHAnsi" w:cstheme="majorHAnsi"/>
@@ -5313,7 +5474,7 @@
     </w:p>
     <w:p>
       <w:pPr>
-        <w:pStyle w:val="a"/>
+        <w:pStyle w:val="Prrafodelista"/>
         <w:numPr>
           <w:ilvl w:val="0"/>
           <w:numId w:val="3"/>
@@ -5335,7 +5496,7 @@
     </w:p>
     <w:p>
       <w:pPr>
-        <w:pStyle w:val="a"/>
+        <w:pStyle w:val="Prrafodelista"/>
         <w:numPr>
           <w:ilvl w:val="0"/>
           <w:numId w:val="3"/>
@@ -5395,7 +5556,7 @@
     </w:p>
     <w:p>
       <w:pPr>
-        <w:pStyle w:val="a"/>
+        <w:pStyle w:val="Prrafodelista"/>
         <w:rPr>
           <w:rStyle w:val="eop"/>
           <w:rFonts w:asciiTheme="majorHAnsi" w:hAnsiTheme="majorHAnsi" w:cstheme="majorHAnsi"/>
@@ -5434,7 +5595,7 @@
     </w:p>
     <w:p>
       <w:pPr>
-        <w:pStyle w:val="a"/>
+        <w:pStyle w:val="Prrafodelista"/>
         <w:numPr>
           <w:ilvl w:val="0"/>
           <w:numId w:val="3"/>
@@ -5507,7 +5668,7 @@
     </w:p>
     <w:p>
       <w:pPr>
-        <w:pStyle w:val="a"/>
+        <w:pStyle w:val="Prrafodelista"/>
         <w:rPr>
           <w:rStyle w:val="eop"/>
           <w:rFonts w:asciiTheme="majorHAnsi" w:hAnsiTheme="majorHAnsi" w:cstheme="majorHAnsi"/>
@@ -5546,7 +5707,7 @@
     </w:p>
     <w:p>
       <w:pPr>
-        <w:pStyle w:val="a"/>
+        <w:pStyle w:val="Prrafodelista"/>
         <w:numPr>
           <w:ilvl w:val="0"/>
           <w:numId w:val="3"/>
@@ -5626,7 +5787,7 @@
     </w:p>
     <w:p>
       <w:pPr>
-        <w:pStyle w:val="a"/>
+        <w:pStyle w:val="Prrafodelista"/>
         <w:rPr>
           <w:rStyle w:val="eop"/>
           <w:rFonts w:asciiTheme="majorHAnsi" w:hAnsiTheme="majorHAnsi" w:cstheme="majorHAnsi"/>
@@ -5665,7 +5826,7 @@
     </w:p>
     <w:p>
       <w:pPr>
-        <w:pStyle w:val="a"/>
+        <w:pStyle w:val="Prrafodelista"/>
         <w:numPr>
           <w:ilvl w:val="0"/>
           <w:numId w:val="3"/>
@@ -5745,7 +5906,7 @@
     </w:p>
     <w:p>
       <w:pPr>
-        <w:pStyle w:val="a"/>
+        <w:pStyle w:val="Prrafodelista"/>
         <w:rPr>
           <w:rStyle w:val="eop"/>
           <w:rFonts w:asciiTheme="majorHAnsi" w:hAnsiTheme="majorHAnsi" w:cstheme="majorHAnsi"/>
@@ -5784,7 +5945,7 @@
     </w:p>
     <w:p>
       <w:pPr>
-        <w:pStyle w:val="a"/>
+        <w:pStyle w:val="Prrafodelista"/>
         <w:numPr>
           <w:ilvl w:val="0"/>
           <w:numId w:val="3"/>
@@ -5830,7 +5991,7 @@
     </w:p>
     <w:p>
       <w:pPr>
-        <w:pStyle w:val="a"/>
+        <w:pStyle w:val="Prrafodelista"/>
         <w:numPr>
           <w:ilvl w:val="0"/>
           <w:numId w:val="3"/>
@@ -5915,7 +6076,7 @@
     <w:bookmarkEnd w:id="4"/>
     <w:p>
       <w:pPr>
-        <w:pStyle w:val="a"/>
+        <w:pStyle w:val="Prrafodelista"/>
         <w:rPr>
           <w:rStyle w:val="eop"/>
           <w:rFonts w:asciiTheme="majorHAnsi" w:hAnsiTheme="majorHAnsi" w:cstheme="majorHAnsi"/>
@@ -5954,7 +6115,7 @@
     </w:p>
     <w:p>
       <w:pPr>
-        <w:pStyle w:val="a"/>
+        <w:pStyle w:val="Prrafodelista"/>
         <w:numPr>
           <w:ilvl w:val="0"/>
           <w:numId w:val="3"/>
@@ -5991,7 +6152,7 @@
     </w:p>
     <w:p>
       <w:pPr>
-        <w:pStyle w:val="a"/>
+        <w:pStyle w:val="Prrafodelista"/>
         <w:numPr>
           <w:ilvl w:val="0"/>
           <w:numId w:val="3"/>
@@ -6083,7 +6244,7 @@
     <w:bookmarkEnd w:id="5"/>
     <w:p>
       <w:pPr>
-        <w:pStyle w:val="a"/>
+        <w:pStyle w:val="Prrafodelista"/>
         <w:rPr>
           <w:rFonts w:asciiTheme="majorHAnsi" w:hAnsiTheme="majorHAnsi" w:cstheme="majorHAnsi"/>
         </w:rPr>
@@ -6192,7 +6353,7 @@
     </w:p>
     <w:p>
       <w:pPr>
-        <w:pStyle w:val="2"/>
+        <w:pStyle w:val="Ttulo2"/>
         <w:rPr>
           <w:rFonts w:cstheme="majorHAnsi"/>
         </w:rPr>
@@ -6206,7 +6367,7 @@
     </w:p>
     <w:p>
       <w:pPr>
-        <w:pStyle w:val="a"/>
+        <w:pStyle w:val="Prrafodelista"/>
         <w:rPr>
           <w:rStyle w:val="eop"/>
           <w:rFonts w:asciiTheme="majorHAnsi" w:hAnsiTheme="majorHAnsi" w:cstheme="majorHAnsi"/>
@@ -6269,7 +6430,7 @@
     </w:p>
     <w:p>
       <w:pPr>
-        <w:pStyle w:val="a"/>
+        <w:pStyle w:val="Prrafodelista"/>
         <w:rPr>
           <w:rFonts w:asciiTheme="majorHAnsi" w:hAnsiTheme="majorHAnsi" w:cstheme="majorHAnsi"/>
         </w:rPr>
@@ -6494,7 +6655,7 @@
     </w:p>
     <w:p>
       <w:pPr>
-        <w:pStyle w:val="2"/>
+        <w:pStyle w:val="Ttulo2"/>
         <w:rPr>
           <w:rFonts w:cstheme="majorHAnsi"/>
         </w:rPr>
@@ -6542,7 +6703,7 @@
     </w:p>
     <w:p>
       <w:pPr>
-        <w:pStyle w:val="2"/>
+        <w:pStyle w:val="Ttulo2"/>
         <w:rPr>
           <w:rFonts w:cstheme="majorHAnsi"/>
         </w:rPr>
@@ -6556,7 +6717,7 @@
     </w:p>
     <w:p>
       <w:pPr>
-        <w:pStyle w:val="a"/>
+        <w:pStyle w:val="Prrafodelista"/>
         <w:rPr>
           <w:rFonts w:asciiTheme="majorHAnsi" w:hAnsiTheme="majorHAnsi" w:cstheme="majorHAnsi"/>
         </w:rPr>
@@ -6609,7 +6770,7 @@
     </w:p>
     <w:p>
       <w:pPr>
-        <w:pStyle w:val="a"/>
+        <w:pStyle w:val="Prrafodelista"/>
         <w:rPr>
           <w:rFonts w:asciiTheme="majorHAnsi" w:hAnsiTheme="majorHAnsi" w:cstheme="majorHAnsi"/>
         </w:rPr>
@@ -6663,7 +6824,7 @@
     </w:p>
     <w:p>
       <w:pPr>
-        <w:pStyle w:val="a"/>
+        <w:pStyle w:val="Prrafodelista"/>
         <w:rPr>
           <w:rFonts w:asciiTheme="majorHAnsi" w:hAnsiTheme="majorHAnsi" w:cstheme="majorHAnsi"/>
         </w:rPr>
@@ -6723,7 +6884,7 @@
     </w:p>
     <w:p>
       <w:pPr>
-        <w:pStyle w:val="1"/>
+        <w:pStyle w:val="Ttulo1"/>
         <w:tabs>
           <w:tab w:val="left" w:pos="284"/>
         </w:tabs>
@@ -6741,7 +6902,7 @@
     </w:p>
     <w:p>
       <w:pPr>
-        <w:pStyle w:val="2"/>
+        <w:pStyle w:val="Ttulo2"/>
         <w:rPr>
           <w:rFonts w:cstheme="majorHAnsi"/>
         </w:rPr>
@@ -6789,7 +6950,7 @@
     </w:p>
     <w:p>
       <w:pPr>
-        <w:pStyle w:val="2"/>
+        <w:pStyle w:val="Ttulo2"/>
         <w:rPr>
           <w:rFonts w:cstheme="majorHAnsi"/>
         </w:rPr>
@@ -6837,7 +6998,7 @@
     </w:p>
     <w:p>
       <w:pPr>
-        <w:pStyle w:val="2"/>
+        <w:pStyle w:val="Ttulo2"/>
         <w:rPr>
           <w:rFonts w:cstheme="majorHAnsi"/>
         </w:rPr>
@@ -6885,7 +7046,7 @@
     </w:p>
     <w:p>
       <w:pPr>
-        <w:pStyle w:val="2"/>
+        <w:pStyle w:val="Ttulo2"/>
         <w:rPr>
           <w:rFonts w:cstheme="majorHAnsi"/>
         </w:rPr>
@@ -6933,7 +7094,7 @@
     </w:p>
     <w:p>
       <w:pPr>
-        <w:pStyle w:val="2"/>
+        <w:pStyle w:val="Ttulo2"/>
         <w:rPr>
           <w:rFonts w:cstheme="majorHAnsi"/>
         </w:rPr>
@@ -6947,7 +7108,7 @@
     </w:p>
     <w:p>
       <w:pPr>
-        <w:pStyle w:val="a"/>
+        <w:pStyle w:val="Prrafodelista"/>
         <w:rPr>
           <w:rStyle w:val="normaltextrun"/>
           <w:rFonts w:asciiTheme="majorHAnsi" w:hAnsiTheme="majorHAnsi" w:cstheme="majorHAnsi"/>
@@ -7001,7 +7162,7 @@
     </w:p>
     <w:p>
       <w:pPr>
-        <w:pStyle w:val="a"/>
+        <w:pStyle w:val="Prrafodelista"/>
         <w:rPr>
           <w:rFonts w:asciiTheme="majorHAnsi" w:hAnsiTheme="majorHAnsi" w:cstheme="majorHAnsi"/>
         </w:rPr>
@@ -7215,7 +7376,7 @@
     <w:lvl w:ilvl="0" w:tplc="C2C8213C">
       <w:start w:val="1"/>
       <w:numFmt w:val="decimal"/>
-      <w:pStyle w:val="a"/>
+      <w:pStyle w:val="Prrafodelista"/>
       <w:lvlText w:val="%1)"/>
       <w:lvlJc w:val="left"/>
       <w:pPr>
@@ -7864,7 +8025,7 @@
     <w:lsdException w:name="Unresolved Mention" w:semiHidden="1" w:unhideWhenUsed="1"/>
     <w:lsdException w:name="Smart Link" w:semiHidden="1" w:unhideWhenUsed="1"/>
   </w:latentStyles>
-  <w:style w:type="paragraph" w:default="1" w:styleId="a0">
+  <w:style w:type="paragraph" w:default="1" w:styleId="Normal">
     <w:name w:val="Normal"/>
     <w:qFormat/>
     <w:rsid w:val="00A64124"/>
@@ -7876,11 +8037,11 @@
       <w:szCs w:val="24"/>
     </w:rPr>
   </w:style>
-  <w:style w:type="paragraph" w:styleId="1">
+  <w:style w:type="paragraph" w:styleId="Ttulo1">
     <w:name w:val="heading 1"/>
-    <w:basedOn w:val="a0"/>
-    <w:next w:val="a0"/>
-    <w:link w:val="10"/>
+    <w:basedOn w:val="Normal"/>
+    <w:next w:val="Normal"/>
+    <w:link w:val="Ttulo1Car"/>
     <w:uiPriority w:val="9"/>
     <w:qFormat/>
     <w:rsid w:val="00A64124"/>
@@ -7909,11 +8070,11 @@
       <w14:ligatures w14:val="none"/>
     </w:rPr>
   </w:style>
-  <w:style w:type="paragraph" w:styleId="2">
+  <w:style w:type="paragraph" w:styleId="Ttulo2">
     <w:name w:val="heading 2"/>
-    <w:basedOn w:val="a0"/>
-    <w:next w:val="a0"/>
-    <w:link w:val="20"/>
+    <w:basedOn w:val="Normal"/>
+    <w:next w:val="Normal"/>
+    <w:link w:val="Ttulo2Car"/>
     <w:uiPriority w:val="9"/>
     <w:unhideWhenUsed/>
     <w:qFormat/>
@@ -7939,13 +8100,13 @@
       <w14:ligatures w14:val="none"/>
     </w:rPr>
   </w:style>
-  <w:style w:type="character" w:default="1" w:styleId="a1">
+  <w:style w:type="character" w:default="1" w:styleId="Fuentedeprrafopredeter">
     <w:name w:val="Default Paragraph Font"/>
     <w:uiPriority w:val="1"/>
     <w:semiHidden/>
     <w:unhideWhenUsed/>
   </w:style>
-  <w:style w:type="table" w:default="1" w:styleId="a2">
+  <w:style w:type="table" w:default="1" w:styleId="Tablanormal">
     <w:name w:val="Normal Table"/>
     <w:uiPriority w:val="99"/>
     <w:semiHidden/>
@@ -7960,16 +8121,16 @@
       </w:tblCellMar>
     </w:tblPr>
   </w:style>
-  <w:style w:type="numbering" w:default="1" w:styleId="a3">
+  <w:style w:type="numbering" w:default="1" w:styleId="Sinlista">
     <w:name w:val="No List"/>
     <w:uiPriority w:val="99"/>
     <w:semiHidden/>
     <w:unhideWhenUsed/>
   </w:style>
-  <w:style w:type="character" w:customStyle="1" w:styleId="10">
-    <w:name w:val="标题 1 字符"/>
-    <w:basedOn w:val="a1"/>
-    <w:link w:val="1"/>
+  <w:style w:type="character" w:customStyle="1" w:styleId="Ttulo1Car">
+    <w:name w:val="Título 1 Car"/>
+    <w:basedOn w:val="Fuentedeprrafopredeter"/>
+    <w:link w:val="Ttulo1"/>
     <w:uiPriority w:val="9"/>
     <w:rsid w:val="00A64124"/>
     <w:rPr>
@@ -7983,10 +8144,10 @@
       <w14:ligatures w14:val="none"/>
     </w:rPr>
   </w:style>
-  <w:style w:type="character" w:customStyle="1" w:styleId="20">
-    <w:name w:val="标题 2 字符"/>
-    <w:basedOn w:val="a1"/>
-    <w:link w:val="2"/>
+  <w:style w:type="character" w:customStyle="1" w:styleId="Ttulo2Car">
+    <w:name w:val="Título 2 Car"/>
+    <w:basedOn w:val="Fuentedeprrafopredeter"/>
+    <w:link w:val="Ttulo2"/>
     <w:uiPriority w:val="9"/>
     <w:rsid w:val="00A64124"/>
     <w:rPr>
@@ -8002,7 +8163,7 @@
   </w:style>
   <w:style w:type="paragraph" w:customStyle="1" w:styleId="paragraph">
     <w:name w:val="paragraph"/>
-    <w:basedOn w:val="a0"/>
+    <w:basedOn w:val="Normal"/>
     <w:rsid w:val="00A64124"/>
     <w:pPr>
       <w:spacing w:before="100" w:beforeAutospacing="1" w:after="100" w:afterAutospacing="1"/>
@@ -8016,17 +8177,17 @@
   </w:style>
   <w:style w:type="character" w:customStyle="1" w:styleId="normaltextrun">
     <w:name w:val="normaltextrun"/>
-    <w:basedOn w:val="a1"/>
+    <w:basedOn w:val="Fuentedeprrafopredeter"/>
     <w:rsid w:val="00A64124"/>
   </w:style>
   <w:style w:type="character" w:customStyle="1" w:styleId="eop">
     <w:name w:val="eop"/>
-    <w:basedOn w:val="a1"/>
+    <w:basedOn w:val="Fuentedeprrafopredeter"/>
     <w:rsid w:val="00A64124"/>
   </w:style>
-  <w:style w:type="paragraph" w:styleId="a">
+  <w:style w:type="paragraph" w:styleId="Prrafodelista">
     <w:name w:val="List Paragraph"/>
-    <w:basedOn w:val="a0"/>
+    <w:basedOn w:val="Normal"/>
     <w:uiPriority w:val="34"/>
     <w:qFormat/>
     <w:rsid w:val="00A64124"/>
@@ -8048,7 +8209,7 @@
   </w:style>
   <w:style w:type="paragraph" w:customStyle="1" w:styleId="Verdict">
     <w:name w:val="Verdict"/>
-    <w:basedOn w:val="a0"/>
+    <w:basedOn w:val="Normal"/>
     <w:next w:val="Gradercomments"/>
     <w:qFormat/>
     <w:rsid w:val="00A64124"/>
@@ -8093,7 +8254,7 @@
   </w:style>
   <w:style w:type="paragraph" w:customStyle="1" w:styleId="Prrafodesublista">
     <w:name w:val="Párrafo de sublista"/>
-    <w:basedOn w:val="a"/>
+    <w:basedOn w:val="Prrafodelista"/>
     <w:qFormat/>
     <w:rsid w:val="00A64124"/>
     <w:pPr>
@@ -8110,7 +8271,7 @@
       <w:rFonts w:eastAsia="Courier New" w:cs="Courier New"/>
     </w:rPr>
   </w:style>
-  <w:style w:type="paragraph" w:styleId="a4">
+  <w:style w:type="paragraph" w:styleId="Sinespaciado">
     <w:name w:val="No Spacing"/>
     <w:uiPriority w:val="1"/>
     <w:qFormat/>
@@ -8125,10 +8286,10 @@
       <w14:ligatures w14:val="none"/>
     </w:rPr>
   </w:style>
-  <w:style w:type="paragraph" w:styleId="a5">
+  <w:style w:type="paragraph" w:styleId="Encabezado">
     <w:name w:val="header"/>
-    <w:basedOn w:val="a0"/>
-    <w:link w:val="a6"/>
+    <w:basedOn w:val="Normal"/>
+    <w:link w:val="EncabezadoCar"/>
     <w:uiPriority w:val="99"/>
     <w:unhideWhenUsed/>
     <w:rsid w:val="000E4829"/>
@@ -8139,10 +8300,10 @@
       </w:tabs>
     </w:pPr>
   </w:style>
-  <w:style w:type="character" w:customStyle="1" w:styleId="a6">
-    <w:name w:val="页眉 字符"/>
-    <w:basedOn w:val="a1"/>
-    <w:link w:val="a5"/>
+  <w:style w:type="character" w:customStyle="1" w:styleId="EncabezadoCar">
+    <w:name w:val="Encabezado Car"/>
+    <w:basedOn w:val="Fuentedeprrafopredeter"/>
+    <w:link w:val="Encabezado"/>
     <w:uiPriority w:val="99"/>
     <w:rsid w:val="000E4829"/>
     <w:rPr>
@@ -8150,10 +8311,10 @@
       <w:szCs w:val="24"/>
     </w:rPr>
   </w:style>
-  <w:style w:type="paragraph" w:styleId="a7">
+  <w:style w:type="paragraph" w:styleId="Piedepgina">
     <w:name w:val="footer"/>
-    <w:basedOn w:val="a0"/>
-    <w:link w:val="a8"/>
+    <w:basedOn w:val="Normal"/>
+    <w:link w:val="PiedepginaCar"/>
     <w:uiPriority w:val="99"/>
     <w:unhideWhenUsed/>
     <w:rsid w:val="000E4829"/>
@@ -8164,10 +8325,10 @@
       </w:tabs>
     </w:pPr>
   </w:style>
-  <w:style w:type="character" w:customStyle="1" w:styleId="a8">
-    <w:name w:val="页脚 字符"/>
-    <w:basedOn w:val="a1"/>
-    <w:link w:val="a7"/>
+  <w:style w:type="character" w:customStyle="1" w:styleId="PiedepginaCar">
+    <w:name w:val="Pie de página Car"/>
+    <w:basedOn w:val="Fuentedeprrafopredeter"/>
+    <w:link w:val="Piedepgina"/>
     <w:uiPriority w:val="99"/>
     <w:rsid w:val="000E4829"/>
     <w:rPr>
@@ -8203,7 +8364,7 @@
           </w:pPr>
           <w:r>
             <w:rPr>
-              <w:rStyle w:val="a3"/>
+              <w:rStyle w:val="Textodelmarcadordeposicin"/>
             </w:rPr>
             <w:t>Haga clic o pulse aquí para escribir texto.</w:t>
           </w:r>
@@ -8232,7 +8393,7 @@
           </w:pPr>
           <w:r>
             <w:rPr>
-              <w:rStyle w:val="a3"/>
+              <w:rStyle w:val="Textodelmarcadordeposicin"/>
             </w:rPr>
             <w:t>Haga clic o pulse aquí para escribir texto.</w:t>
           </w:r>
@@ -8261,7 +8422,7 @@
           </w:pPr>
           <w:r>
             <w:rPr>
-              <w:rStyle w:val="a3"/>
+              <w:rStyle w:val="Textodelmarcadordeposicin"/>
             </w:rPr>
             <w:t>Haga clic o pulse aquí para escribir texto.</w:t>
           </w:r>
@@ -8290,7 +8451,7 @@
           </w:pPr>
           <w:r>
             <w:rPr>
-              <w:rStyle w:val="a3"/>
+              <w:rStyle w:val="Textodelmarcadordeposicin"/>
             </w:rPr>
             <w:t>Haga clic o pulse aquí para escribir texto.</w:t>
           </w:r>
@@ -8319,7 +8480,7 @@
           </w:pPr>
           <w:r>
             <w:rPr>
-              <w:rStyle w:val="a3"/>
+              <w:rStyle w:val="Textodelmarcadordeposicin"/>
             </w:rPr>
             <w:t>Haga clic o pulse aquí para escribir texto.</w:t>
           </w:r>
@@ -8348,7 +8509,7 @@
           </w:pPr>
           <w:r>
             <w:rPr>
-              <w:rStyle w:val="a3"/>
+              <w:rStyle w:val="Textodelmarcadordeposicin"/>
             </w:rPr>
             <w:t>Haga clic o pulse aquí para escribir texto.</w:t>
           </w:r>
@@ -8377,7 +8538,7 @@
           </w:pPr>
           <w:r>
             <w:rPr>
-              <w:rStyle w:val="a3"/>
+              <w:rStyle w:val="Textodelmarcadordeposicin"/>
             </w:rPr>
             <w:t>Haga clic o pulse aquí para escribir texto.</w:t>
           </w:r>
@@ -8406,7 +8567,7 @@
           </w:pPr>
           <w:r>
             <w:rPr>
-              <w:rStyle w:val="a3"/>
+              <w:rStyle w:val="Textodelmarcadordeposicin"/>
             </w:rPr>
             <w:t>Haga clic o pulse aquí para escribir texto.</w:t>
           </w:r>
@@ -8435,7 +8596,7 @@
           </w:pPr>
           <w:r>
             <w:rPr>
-              <w:rStyle w:val="a3"/>
+              <w:rStyle w:val="Textodelmarcadordeposicin"/>
             </w:rPr>
             <w:t>Haga clic o pulse aquí para escribir texto.</w:t>
           </w:r>
@@ -8464,7 +8625,7 @@
           </w:pPr>
           <w:r>
             <w:rPr>
-              <w:rStyle w:val="a3"/>
+              <w:rStyle w:val="Textodelmarcadordeposicin"/>
             </w:rPr>
             <w:t>Haga clic o pulse aquí para escribir texto.</w:t>
           </w:r>
@@ -8493,7 +8654,7 @@
           </w:pPr>
           <w:r>
             <w:rPr>
-              <w:rStyle w:val="a3"/>
+              <w:rStyle w:val="Textodelmarcadordeposicin"/>
             </w:rPr>
             <w:t>Haga clic o pulse aquí para escribir texto.</w:t>
           </w:r>
@@ -8522,7 +8683,7 @@
           </w:pPr>
           <w:r>
             <w:rPr>
-              <w:rStyle w:val="a3"/>
+              <w:rStyle w:val="Textodelmarcadordeposicin"/>
             </w:rPr>
             <w:t>Haga clic o pulse aquí para escribir texto.</w:t>
           </w:r>
@@ -8551,7 +8712,7 @@
           </w:pPr>
           <w:r>
             <w:rPr>
-              <w:rStyle w:val="a3"/>
+              <w:rStyle w:val="Textodelmarcadordeposicin"/>
             </w:rPr>
             <w:t>Haga clic o pulse aquí para escribir texto.</w:t>
           </w:r>
@@ -8580,7 +8741,7 @@
           </w:pPr>
           <w:r>
             <w:rPr>
-              <w:rStyle w:val="a3"/>
+              <w:rStyle w:val="Textodelmarcadordeposicin"/>
             </w:rPr>
             <w:t>Haga clic o pulse aquí para escribir texto.</w:t>
           </w:r>
@@ -8609,7 +8770,7 @@
           </w:pPr>
           <w:r>
             <w:rPr>
-              <w:rStyle w:val="a3"/>
+              <w:rStyle w:val="Textodelmarcadordeposicin"/>
             </w:rPr>
             <w:t>Haga clic o pulse aquí para escribir texto.</w:t>
           </w:r>
@@ -8638,7 +8799,7 @@
           </w:pPr>
           <w:r>
             <w:rPr>
-              <w:rStyle w:val="a3"/>
+              <w:rStyle w:val="Textodelmarcadordeposicin"/>
             </w:rPr>
             <w:t>Haga clic o pulse aquí para escribir texto.</w:t>
           </w:r>
@@ -8667,7 +8828,7 @@
           </w:pPr>
           <w:r>
             <w:rPr>
-              <w:rStyle w:val="a3"/>
+              <w:rStyle w:val="Textodelmarcadordeposicin"/>
             </w:rPr>
             <w:t>Haga clic o pulse aquí para escribir texto.</w:t>
           </w:r>
@@ -8696,7 +8857,7 @@
           </w:pPr>
           <w:r>
             <w:rPr>
-              <w:rStyle w:val="a3"/>
+              <w:rStyle w:val="Textodelmarcadordeposicin"/>
             </w:rPr>
             <w:t>Haga clic o pulse aquí para escribir texto.</w:t>
           </w:r>
@@ -8725,7 +8886,7 @@
           </w:pPr>
           <w:r>
             <w:rPr>
-              <w:rStyle w:val="a3"/>
+              <w:rStyle w:val="Textodelmarcadordeposicin"/>
             </w:rPr>
             <w:t>Haga clic o pulse aquí para escribir texto.</w:t>
           </w:r>
@@ -8754,7 +8915,7 @@
           </w:pPr>
           <w:r>
             <w:rPr>
-              <w:rStyle w:val="a3"/>
+              <w:rStyle w:val="Textodelmarcadordeposicin"/>
             </w:rPr>
             <w:t>Haga clic o pulse aquí para escribir texto.</w:t>
           </w:r>
@@ -8783,7 +8944,7 @@
           </w:pPr>
           <w:r>
             <w:rPr>
-              <w:rStyle w:val="a3"/>
+              <w:rStyle w:val="Textodelmarcadordeposicin"/>
             </w:rPr>
             <w:t>Haga clic o pulse aquí para escribir texto.</w:t>
           </w:r>
@@ -8812,7 +8973,7 @@
           </w:pPr>
           <w:r>
             <w:rPr>
-              <w:rStyle w:val="a3"/>
+              <w:rStyle w:val="Textodelmarcadordeposicin"/>
             </w:rPr>
             <w:t>Haga clic o pulse aquí para escribir texto.</w:t>
           </w:r>
@@ -8841,7 +9002,7 @@
           </w:pPr>
           <w:r>
             <w:rPr>
-              <w:rStyle w:val="a3"/>
+              <w:rStyle w:val="Textodelmarcadordeposicin"/>
             </w:rPr>
             <w:t>Haga clic o pulse aquí para escribir texto.</w:t>
           </w:r>
@@ -8870,7 +9031,7 @@
           </w:pPr>
           <w:r>
             <w:rPr>
-              <w:rStyle w:val="a3"/>
+              <w:rStyle w:val="Textodelmarcadordeposicin"/>
             </w:rPr>
             <w:t>Haga clic o pulse aquí para escribir texto.</w:t>
           </w:r>
@@ -8899,7 +9060,7 @@
           </w:pPr>
           <w:r>
             <w:rPr>
-              <w:rStyle w:val="a3"/>
+              <w:rStyle w:val="Textodelmarcadordeposicin"/>
             </w:rPr>
             <w:t>Haga clic o pulse aquí para escribir texto.</w:t>
           </w:r>
@@ -8928,7 +9089,7 @@
           </w:pPr>
           <w:r>
             <w:rPr>
-              <w:rStyle w:val="a3"/>
+              <w:rStyle w:val="Textodelmarcadordeposicin"/>
             </w:rPr>
             <w:t>Haga clic o pulse aquí para escribir texto.</w:t>
           </w:r>
@@ -8957,7 +9118,7 @@
           </w:pPr>
           <w:r>
             <w:rPr>
-              <w:rStyle w:val="a3"/>
+              <w:rStyle w:val="Textodelmarcadordeposicin"/>
             </w:rPr>
             <w:t>Haga clic o pulse aquí para escribir texto.</w:t>
           </w:r>
@@ -8986,7 +9147,7 @@
           </w:pPr>
           <w:r>
             <w:rPr>
-              <w:rStyle w:val="a3"/>
+              <w:rStyle w:val="Textodelmarcadordeposicin"/>
             </w:rPr>
             <w:t>Haga clic o pulse aquí para escribir texto.</w:t>
           </w:r>
@@ -9015,7 +9176,7 @@
           </w:pPr>
           <w:r>
             <w:rPr>
-              <w:rStyle w:val="a3"/>
+              <w:rStyle w:val="Textodelmarcadordeposicin"/>
             </w:rPr>
             <w:t>Haga clic o pulse aquí para escribir texto.</w:t>
           </w:r>
@@ -9044,7 +9205,7 @@
           </w:pPr>
           <w:r>
             <w:rPr>
-              <w:rStyle w:val="a3"/>
+              <w:rStyle w:val="Textodelmarcadordeposicin"/>
             </w:rPr>
             <w:t>Haga clic o pulse aquí para escribir texto.</w:t>
           </w:r>
@@ -9073,7 +9234,7 @@
           </w:pPr>
           <w:r>
             <w:rPr>
-              <w:rStyle w:val="a3"/>
+              <w:rStyle w:val="Textodelmarcadordeposicin"/>
             </w:rPr>
             <w:t>Haga clic o pulse aquí para escribir texto.</w:t>
           </w:r>
@@ -9102,7 +9263,7 @@
           </w:pPr>
           <w:r>
             <w:rPr>
-              <w:rStyle w:val="a3"/>
+              <w:rStyle w:val="Textodelmarcadordeposicin"/>
             </w:rPr>
             <w:t>Haga clic o pulse aquí para escribir texto.</w:t>
           </w:r>
@@ -9131,7 +9292,7 @@
           </w:pPr>
           <w:r>
             <w:rPr>
-              <w:rStyle w:val="a3"/>
+              <w:rStyle w:val="Textodelmarcadordeposicin"/>
             </w:rPr>
             <w:t>Haga clic o pulse aquí para escribir texto.</w:t>
           </w:r>
@@ -9160,7 +9321,7 @@
           </w:pPr>
           <w:r>
             <w:rPr>
-              <w:rStyle w:val="a3"/>
+              <w:rStyle w:val="Textodelmarcadordeposicin"/>
             </w:rPr>
             <w:t>Haga clic o pulse aquí para escribir texto.</w:t>
           </w:r>
@@ -9189,7 +9350,7 @@
           </w:pPr>
           <w:r>
             <w:rPr>
-              <w:rStyle w:val="a3"/>
+              <w:rStyle w:val="Textodelmarcadordeposicin"/>
             </w:rPr>
             <w:t>Haga clic o pulse aquí para escribir texto.</w:t>
           </w:r>
@@ -9218,7 +9379,7 @@
           </w:pPr>
           <w:r>
             <w:rPr>
-              <w:rStyle w:val="a3"/>
+              <w:rStyle w:val="Textodelmarcadordeposicin"/>
             </w:rPr>
             <w:t>Haga clic o pulse aquí para escribir texto.</w:t>
           </w:r>
@@ -9247,7 +9408,7 @@
           </w:pPr>
           <w:r>
             <w:rPr>
-              <w:rStyle w:val="a3"/>
+              <w:rStyle w:val="Textodelmarcadordeposicin"/>
             </w:rPr>
             <w:t>Haga clic o pulse aquí para escribir texto.</w:t>
           </w:r>
@@ -9276,7 +9437,7 @@
           </w:pPr>
           <w:r>
             <w:rPr>
-              <w:rStyle w:val="a3"/>
+              <w:rStyle w:val="Textodelmarcadordeposicin"/>
             </w:rPr>
             <w:t>Haga clic o pulse aquí para escribir texto.</w:t>
           </w:r>
@@ -9305,7 +9466,7 @@
           </w:pPr>
           <w:r>
             <w:rPr>
-              <w:rStyle w:val="a3"/>
+              <w:rStyle w:val="Textodelmarcadordeposicin"/>
             </w:rPr>
             <w:t>Haga clic o pulse aquí para escribir texto.</w:t>
           </w:r>
@@ -9334,7 +9495,7 @@
           </w:pPr>
           <w:r>
             <w:rPr>
-              <w:rStyle w:val="a3"/>
+              <w:rStyle w:val="Textodelmarcadordeposicin"/>
             </w:rPr>
             <w:t>Haga clic o pulse aquí para escribir texto.</w:t>
           </w:r>
@@ -9363,7 +9524,7 @@
           </w:pPr>
           <w:r>
             <w:rPr>
-              <w:rStyle w:val="a3"/>
+              <w:rStyle w:val="Textodelmarcadordeposicin"/>
             </w:rPr>
             <w:t>Haga clic o pulse aquí para escribir texto.</w:t>
           </w:r>
@@ -9392,7 +9553,7 @@
           </w:pPr>
           <w:r>
             <w:rPr>
-              <w:rStyle w:val="a3"/>
+              <w:rStyle w:val="Textodelmarcadordeposicin"/>
             </w:rPr>
             <w:t>Haga clic o pulse aquí para escribir texto.</w:t>
           </w:r>
@@ -9421,7 +9582,7 @@
           </w:pPr>
           <w:r>
             <w:rPr>
-              <w:rStyle w:val="a3"/>
+              <w:rStyle w:val="Textodelmarcadordeposicin"/>
             </w:rPr>
             <w:t>Haga clic o pulse aquí para escribir texto.</w:t>
           </w:r>
@@ -9450,7 +9611,7 @@
           </w:pPr>
           <w:r>
             <w:rPr>
-              <w:rStyle w:val="a3"/>
+              <w:rStyle w:val="Textodelmarcadordeposicin"/>
             </w:rPr>
             <w:t>Haga clic o pulse aquí para escribir texto.</w:t>
           </w:r>
@@ -9479,7 +9640,7 @@
           </w:pPr>
           <w:r>
             <w:rPr>
-              <w:rStyle w:val="a3"/>
+              <w:rStyle w:val="Textodelmarcadordeposicin"/>
             </w:rPr>
             <w:t>Haga clic o pulse aquí para escribir texto.</w:t>
           </w:r>
@@ -9508,7 +9669,7 @@
           </w:pPr>
           <w:r>
             <w:rPr>
-              <w:rStyle w:val="a3"/>
+              <w:rStyle w:val="Textodelmarcadordeposicin"/>
             </w:rPr>
             <w:t>Haga clic o pulse aquí para escribir texto.</w:t>
           </w:r>
@@ -9537,7 +9698,7 @@
           </w:pPr>
           <w:r>
             <w:rPr>
-              <w:rStyle w:val="a3"/>
+              <w:rStyle w:val="Textodelmarcadordeposicin"/>
             </w:rPr>
             <w:t>Haga clic o pulse aquí para escribir texto.</w:t>
           </w:r>
@@ -9566,7 +9727,7 @@
           </w:pPr>
           <w:r>
             <w:rPr>
-              <w:rStyle w:val="a3"/>
+              <w:rStyle w:val="Textodelmarcadordeposicin"/>
             </w:rPr>
             <w:t>Haga clic o pulse aquí para escribir texto.</w:t>
           </w:r>
@@ -9595,7 +9756,7 @@
           </w:pPr>
           <w:r>
             <w:rPr>
-              <w:rStyle w:val="a3"/>
+              <w:rStyle w:val="Textodelmarcadordeposicin"/>
             </w:rPr>
             <w:t>Haga clic o pulse aquí para escribir texto.</w:t>
           </w:r>
@@ -9624,7 +9785,7 @@
           </w:pPr>
           <w:r>
             <w:rPr>
-              <w:rStyle w:val="a3"/>
+              <w:rStyle w:val="Textodelmarcadordeposicin"/>
             </w:rPr>
             <w:t>Haga clic o pulse aquí para escribir texto.</w:t>
           </w:r>
@@ -9653,7 +9814,7 @@
           </w:pPr>
           <w:r>
             <w:rPr>
-              <w:rStyle w:val="a3"/>
+              <w:rStyle w:val="Textodelmarcadordeposicin"/>
             </w:rPr>
             <w:t>Haga clic o pulse aquí para escribir texto.</w:t>
           </w:r>
@@ -9682,7 +9843,7 @@
           </w:pPr>
           <w:r>
             <w:rPr>
-              <w:rStyle w:val="a3"/>
+              <w:rStyle w:val="Textodelmarcadordeposicin"/>
             </w:rPr>
             <w:t>Haga clic o pulse aquí para escribir texto.</w:t>
           </w:r>
@@ -9711,7 +9872,7 @@
           </w:pPr>
           <w:r>
             <w:rPr>
-              <w:rStyle w:val="a3"/>
+              <w:rStyle w:val="Textodelmarcadordeposicin"/>
             </w:rPr>
             <w:t>Haga clic o pulse aquí para escribir texto.</w:t>
           </w:r>
@@ -9740,7 +9901,7 @@
           </w:pPr>
           <w:r>
             <w:rPr>
-              <w:rStyle w:val="a3"/>
+              <w:rStyle w:val="Textodelmarcadordeposicin"/>
             </w:rPr>
             <w:t>Haga clic o pulse aquí para escribir texto.</w:t>
           </w:r>
@@ -9769,7 +9930,7 @@
           </w:pPr>
           <w:r>
             <w:rPr>
-              <w:rStyle w:val="a3"/>
+              <w:rStyle w:val="Textodelmarcadordeposicin"/>
             </w:rPr>
             <w:t>Haga clic o pulse aquí para escribir texto.</w:t>
           </w:r>
@@ -9798,7 +9959,7 @@
           </w:pPr>
           <w:r>
             <w:rPr>
-              <w:rStyle w:val="a3"/>
+              <w:rStyle w:val="Textodelmarcadordeposicin"/>
             </w:rPr>
             <w:t>Haga clic o pulse aquí para escribir texto.</w:t>
           </w:r>
@@ -9827,7 +9988,7 @@
           </w:pPr>
           <w:r>
             <w:rPr>
-              <w:rStyle w:val="a3"/>
+              <w:rStyle w:val="Textodelmarcadordeposicin"/>
             </w:rPr>
             <w:t>Haga clic o pulse aquí para escribir texto.</w:t>
           </w:r>
@@ -9856,7 +10017,7 @@
           </w:pPr>
           <w:r>
             <w:rPr>
-              <w:rStyle w:val="a3"/>
+              <w:rStyle w:val="Textodelmarcadordeposicin"/>
             </w:rPr>
             <w:t>Haga clic o pulse aquí para escribir texto.</w:t>
           </w:r>
@@ -9885,7 +10046,7 @@
           </w:pPr>
           <w:r>
             <w:rPr>
-              <w:rStyle w:val="a3"/>
+              <w:rStyle w:val="Textodelmarcadordeposicin"/>
             </w:rPr>
             <w:t>Haga clic o pulse aquí para escribir texto.</w:t>
           </w:r>
@@ -9914,7 +10075,7 @@
           </w:pPr>
           <w:r>
             <w:rPr>
-              <w:rStyle w:val="a3"/>
+              <w:rStyle w:val="Textodelmarcadordeposicin"/>
             </w:rPr>
             <w:t>Haga clic o pulse aquí para escribir texto.</w:t>
           </w:r>
@@ -9943,7 +10104,7 @@
           </w:pPr>
           <w:r>
             <w:rPr>
-              <w:rStyle w:val="a3"/>
+              <w:rStyle w:val="Textodelmarcadordeposicin"/>
             </w:rPr>
             <w:t>Haga clic o pulse aquí para escribir texto.</w:t>
           </w:r>
@@ -9989,10 +10150,10 @@
     <w:charset w:val="00"/>
     <w:family w:val="swiss"/>
     <w:pitch w:val="variable"/>
-    <w:sig w:usb0="E4002EFF" w:usb1="C000247B" w:usb2="00000009" w:usb3="00000000" w:csb0="000001FF" w:csb1="00000000"/>
+    <w:sig w:usb0="E4002EFF" w:usb1="C200247B" w:usb2="00000009" w:usb3="00000000" w:csb0="000001FF" w:csb1="00000000"/>
   </w:font>
-  <w:font w:name="等线">
-    <w:altName w:val="DengXian"/>
+  <w:font w:name="DengXian">
+    <w:altName w:val="等线"/>
     <w:panose1 w:val="02010600030101010101"/>
     <w:charset w:val="86"/>
     <w:family w:val="auto"/>
@@ -10004,10 +10165,10 @@
     <w:charset w:val="00"/>
     <w:family w:val="swiss"/>
     <w:pitch w:val="variable"/>
-    <w:sig w:usb0="E4002EFF" w:usb1="C000247B" w:usb2="00000009" w:usb3="00000000" w:csb0="000001FF" w:csb1="00000000"/>
+    <w:sig w:usb0="E4002EFF" w:usb1="C200247B" w:usb2="00000009" w:usb3="00000000" w:csb0="000001FF" w:csb1="00000000"/>
   </w:font>
-  <w:font w:name="等线 Light">
-    <w:panose1 w:val="02010600030101010101"/>
+  <w:font w:name="DengXian Light">
+    <w:altName w:val="等线 Light"/>
     <w:charset w:val="86"/>
     <w:family w:val="auto"/>
     <w:pitch w:val="variable"/>
@@ -10061,7 +10222,9 @@
   <w:rsids>
     <w:rsidRoot w:val="006B2BEC"/>
     <w:rsid w:val="00130691"/>
+    <w:rsid w:val="005C0BD1"/>
     <w:rsid w:val="006B2BEC"/>
+    <w:rsid w:val="00A964B7"/>
     <w:rsid w:val="00BC1F44"/>
   </w:rsids>
   <m:mathPr>
@@ -10080,7 +10243,7 @@
   <w:themeFontLang w:val="es-ES" w:eastAsia="zh-CN"/>
   <w:clrSchemeMapping w:bg1="light1" w:t1="dark1" w:bg2="light2" w:t2="dark2" w:accent1="accent1" w:accent2="accent2" w:accent3="accent3" w:accent4="accent4" w:accent5="accent5" w:accent6="accent6" w:hyperlink="hyperlink" w:followedHyperlink="followedHyperlink"/>
   <w:decimalSymbol w:val="."/>
-  <w:listSeparator w:val=","/>
+  <w:listSeparator w:val=";"/>
   <w15:chartTrackingRefBased/>
 </w:settings>
 </file>
@@ -10482,17 +10645,17 @@
     <w:lsdException w:name="Unresolved Mention" w:semiHidden="1" w:unhideWhenUsed="1"/>
     <w:lsdException w:name="Smart Link" w:semiHidden="1" w:unhideWhenUsed="1"/>
   </w:latentStyles>
-  <w:style w:type="paragraph" w:default="1" w:styleId="a">
+  <w:style w:type="paragraph" w:default="1" w:styleId="Normal">
     <w:name w:val="Normal"/>
     <w:qFormat/>
   </w:style>
-  <w:style w:type="character" w:default="1" w:styleId="a0">
+  <w:style w:type="character" w:default="1" w:styleId="Fuentedeprrafopredeter">
     <w:name w:val="Default Paragraph Font"/>
     <w:uiPriority w:val="1"/>
     <w:semiHidden/>
     <w:unhideWhenUsed/>
   </w:style>
-  <w:style w:type="table" w:default="1" w:styleId="a1">
+  <w:style w:type="table" w:default="1" w:styleId="Tablanormal">
     <w:name w:val="Normal Table"/>
     <w:uiPriority w:val="99"/>
     <w:semiHidden/>
@@ -10507,15 +10670,15 @@
       </w:tblCellMar>
     </w:tblPr>
   </w:style>
-  <w:style w:type="numbering" w:default="1" w:styleId="a2">
+  <w:style w:type="numbering" w:default="1" w:styleId="Sinlista">
     <w:name w:val="No List"/>
     <w:uiPriority w:val="99"/>
     <w:semiHidden/>
     <w:unhideWhenUsed/>
   </w:style>
-  <w:style w:type="character" w:styleId="a3">
+  <w:style w:type="character" w:styleId="Textodelmarcadordeposicin">
     <w:name w:val="Placeholder Text"/>
-    <w:basedOn w:val="a0"/>
+    <w:basedOn w:val="Fuentedeprrafopredeter"/>
     <w:uiPriority w:val="99"/>
     <w:semiHidden/>
     <w:rsid w:val="006B2BEC"/>

</xml_diff>

<commit_message>
Create and Update Testing
</commit_message>
<xml_diff>
--- a/reports/Group/02 Requirements - Group.docx
+++ b/reports/Group/02 Requirements - Group.docx
@@ -857,6 +857,12 @@
                     <w:rFonts w:asciiTheme="majorHAnsi" w:hAnsiTheme="majorHAnsi" w:cstheme="majorHAnsi"/>
                   </w:rPr>
                   <w:t>, Tester</w:t>
+                </w:r>
+                <w:r>
+                  <w:rPr>
+                    <w:rFonts w:asciiTheme="majorHAnsi" w:hAnsiTheme="majorHAnsi" w:cstheme="majorHAnsi"/>
+                  </w:rPr>
+                  <w:t>, Operator</w:t>
                 </w:r>
                 <w:r>
                   <w:rPr>
@@ -4093,7 +4099,13 @@
             <w:rPr>
               <w:rFonts w:asciiTheme="majorHAnsi" w:hAnsiTheme="majorHAnsi" w:cstheme="majorHAnsi"/>
             </w:rPr>
-            <w:t xml:space="preserve">    </w:t>
+            <w:t>Hecho</w:t>
+          </w:r>
+          <w:r>
+            <w:rPr>
+              <w:rFonts w:asciiTheme="majorHAnsi" w:hAnsiTheme="majorHAnsi" w:cstheme="majorHAnsi"/>
+            </w:rPr>
+            <w:t xml:space="preserve"> </w:t>
           </w:r>
         </w:sdtContent>
       </w:sdt>
@@ -4159,7 +4171,13 @@
             <w:rPr>
               <w:rFonts w:asciiTheme="majorHAnsi" w:hAnsiTheme="majorHAnsi" w:cstheme="majorHAnsi"/>
             </w:rPr>
-            <w:t xml:space="preserve">    </w:t>
+            <w:t xml:space="preserve"> </w:t>
+          </w:r>
+          <w:r>
+            <w:rPr>
+              <w:rFonts w:asciiTheme="majorHAnsi" w:hAnsiTheme="majorHAnsi" w:cstheme="majorHAnsi"/>
+            </w:rPr>
+            <w:t>Hecho</w:t>
           </w:r>
         </w:sdtContent>
       </w:sdt>
@@ -10308,11 +10326,13 @@
   <w:rsids>
     <w:rsidRoot w:val="006B2BEC"/>
     <w:rsid w:val="00130691"/>
+    <w:rsid w:val="00584BB8"/>
     <w:rsid w:val="005C0BD1"/>
     <w:rsid w:val="006B2BEC"/>
     <w:rsid w:val="00A964B7"/>
     <w:rsid w:val="00BC1F44"/>
     <w:rsid w:val="00C40232"/>
+    <w:rsid w:val="00D06B31"/>
   </w:rsids>
   <m:mathPr>
     <m:mathFont m:val="Cambria Math"/>

</xml_diff>

<commit_message>
document S3 S4 and group
</commit_message>
<xml_diff>
--- a/reports/Group/02 Requirements - Group.docx
+++ b/reports/Group/02 Requirements - Group.docx
@@ -4,7 +4,7 @@
   <w:body>
     <w:p>
       <w:pPr>
-        <w:pStyle w:val="Ttulo1"/>
+        <w:pStyle w:val="Heading1"/>
         <w:spacing w:before="0"/>
         <w:rPr>
           <w:rFonts w:cstheme="majorHAnsi"/>
@@ -76,7 +76,7 @@
           </w:tcPr>
           <w:p>
             <w:pPr>
-              <w:pStyle w:val="Sinespaciado"/>
+              <w:pStyle w:val="NoSpacing"/>
               <w:rPr>
                 <w:rFonts w:asciiTheme="majorHAnsi" w:hAnsiTheme="majorHAnsi" w:cstheme="majorHAnsi"/>
               </w:rPr>
@@ -173,7 +173,7 @@
           </w:tcPr>
           <w:p>
             <w:pPr>
-              <w:pStyle w:val="Sinespaciado"/>
+              <w:pStyle w:val="NoSpacing"/>
               <w:rPr>
                 <w:rFonts w:asciiTheme="majorHAnsi" w:hAnsiTheme="majorHAnsi" w:cstheme="majorHAnsi"/>
               </w:rPr>
@@ -260,7 +260,7 @@
           </w:p>
           <w:p>
             <w:pPr>
-              <w:pStyle w:val="Sinespaciado"/>
+              <w:pStyle w:val="NoSpacing"/>
               <w:rPr>
                 <w:rFonts w:asciiTheme="majorHAnsi" w:hAnsiTheme="majorHAnsi" w:cstheme="majorHAnsi"/>
                 <w:b/>
@@ -330,7 +330,7 @@
           <w:permEnd w:id="291510380"/>
           <w:p>
             <w:pPr>
-              <w:pStyle w:val="Sinespaciado"/>
+              <w:pStyle w:val="NoSpacing"/>
               <w:rPr>
                 <w:rFonts w:asciiTheme="majorHAnsi" w:hAnsiTheme="majorHAnsi" w:cstheme="majorHAnsi"/>
                 <w:b/>
@@ -400,7 +400,7 @@
           </w:p>
           <w:p>
             <w:pPr>
-              <w:pStyle w:val="Sinespaciado"/>
+              <w:pStyle w:val="NoSpacing"/>
               <w:rPr>
                 <w:rFonts w:asciiTheme="majorHAnsi" w:hAnsiTheme="majorHAnsi" w:cstheme="majorHAnsi"/>
               </w:rPr>
@@ -581,7 +581,7 @@
           </w:p>
           <w:p>
             <w:pPr>
-              <w:pStyle w:val="Sinespaciado"/>
+              <w:pStyle w:val="NoSpacing"/>
               <w:rPr>
                 <w:rFonts w:asciiTheme="majorHAnsi" w:hAnsiTheme="majorHAnsi" w:cstheme="majorHAnsi"/>
                 <w:b/>
@@ -636,7 +636,7 @@
           <w:permEnd w:id="1081366304"/>
           <w:p>
             <w:pPr>
-              <w:pStyle w:val="Sinespaciado"/>
+              <w:pStyle w:val="NoSpacing"/>
               <w:rPr>
                 <w:rFonts w:asciiTheme="majorHAnsi" w:hAnsiTheme="majorHAnsi" w:cstheme="majorHAnsi"/>
                 <w:b/>
@@ -706,7 +706,7 @@
           </w:p>
           <w:p>
             <w:pPr>
-              <w:pStyle w:val="Sinespaciado"/>
+              <w:pStyle w:val="NoSpacing"/>
               <w:rPr>
                 <w:rFonts w:asciiTheme="majorHAnsi" w:hAnsiTheme="majorHAnsi" w:cstheme="majorHAnsi"/>
               </w:rPr>
@@ -788,7 +788,7 @@
           </w:p>
           <w:p>
             <w:pPr>
-              <w:pStyle w:val="Sinespaciado"/>
+              <w:pStyle w:val="NoSpacing"/>
               <w:rPr>
                 <w:rFonts w:asciiTheme="majorHAnsi" w:hAnsiTheme="majorHAnsi" w:cstheme="majorHAnsi"/>
               </w:rPr>
@@ -914,7 +914,7 @@
           </w:p>
           <w:p>
             <w:pPr>
-              <w:pStyle w:val="Sinespaciado"/>
+              <w:pStyle w:val="NoSpacing"/>
               <w:rPr>
                 <w:rFonts w:asciiTheme="majorHAnsi" w:hAnsiTheme="majorHAnsi" w:cstheme="majorHAnsi"/>
                 <w:b/>
@@ -966,7 +966,7 @@
           <w:permEnd w:id="1000832359"/>
           <w:p>
             <w:pPr>
-              <w:pStyle w:val="Sinespaciado"/>
+              <w:pStyle w:val="NoSpacing"/>
               <w:rPr>
                 <w:rFonts w:asciiTheme="majorHAnsi" w:hAnsiTheme="majorHAnsi" w:cstheme="majorHAnsi"/>
                 <w:b/>
@@ -1032,7 +1032,7 @@
           </w:p>
           <w:p>
             <w:pPr>
-              <w:pStyle w:val="Sinespaciado"/>
+              <w:pStyle w:val="NoSpacing"/>
               <w:rPr>
                 <w:rFonts w:asciiTheme="majorHAnsi" w:hAnsiTheme="majorHAnsi" w:cstheme="majorHAnsi"/>
               </w:rPr>
@@ -1096,7 +1096,7 @@
           <w:permEnd w:id="1519068571"/>
           <w:p>
             <w:pPr>
-              <w:pStyle w:val="Sinespaciado"/>
+              <w:pStyle w:val="NoSpacing"/>
               <w:rPr>
                 <w:rFonts w:asciiTheme="majorHAnsi" w:hAnsiTheme="majorHAnsi" w:cstheme="majorHAnsi"/>
               </w:rPr>
@@ -1177,7 +1177,7 @@
           </w:p>
           <w:p>
             <w:pPr>
-              <w:pStyle w:val="Sinespaciado"/>
+              <w:pStyle w:val="NoSpacing"/>
               <w:rPr>
                 <w:rFonts w:asciiTheme="majorHAnsi" w:hAnsiTheme="majorHAnsi" w:cstheme="majorHAnsi"/>
                 <w:b/>
@@ -1229,7 +1229,7 @@
           <w:permEnd w:id="1222207409"/>
           <w:p>
             <w:pPr>
-              <w:pStyle w:val="Sinespaciado"/>
+              <w:pStyle w:val="NoSpacing"/>
               <w:rPr>
                 <w:rFonts w:asciiTheme="majorHAnsi" w:hAnsiTheme="majorHAnsi" w:cstheme="majorHAnsi"/>
                 <w:b/>
@@ -1295,7 +1295,7 @@
           </w:p>
           <w:p>
             <w:pPr>
-              <w:pStyle w:val="Sinespaciado"/>
+              <w:pStyle w:val="NoSpacing"/>
               <w:rPr>
                 <w:rFonts w:asciiTheme="majorHAnsi" w:hAnsiTheme="majorHAnsi" w:cstheme="majorHAnsi"/>
               </w:rPr>
@@ -1359,7 +1359,7 @@
           </w:p>
           <w:p>
             <w:pPr>
-              <w:pStyle w:val="Sinespaciado"/>
+              <w:pStyle w:val="NoSpacing"/>
               <w:rPr>
                 <w:rFonts w:asciiTheme="majorHAnsi" w:hAnsiTheme="majorHAnsi" w:cstheme="majorHAnsi"/>
               </w:rPr>
@@ -1449,7 +1449,7 @@
           </w:p>
           <w:p>
             <w:pPr>
-              <w:pStyle w:val="Sinespaciado"/>
+              <w:pStyle w:val="NoSpacing"/>
               <w:rPr>
                 <w:rFonts w:asciiTheme="majorHAnsi" w:hAnsiTheme="majorHAnsi" w:cstheme="majorHAnsi"/>
                 <w:b/>
@@ -1501,7 +1501,7 @@
           <w:permEnd w:id="1631927432"/>
           <w:p>
             <w:pPr>
-              <w:pStyle w:val="Sinespaciado"/>
+              <w:pStyle w:val="NoSpacing"/>
               <w:rPr>
                 <w:rFonts w:asciiTheme="majorHAnsi" w:hAnsiTheme="majorHAnsi" w:cstheme="majorHAnsi"/>
                 <w:b/>
@@ -1567,7 +1567,7 @@
           </w:p>
           <w:p>
             <w:pPr>
-              <w:pStyle w:val="Sinespaciado"/>
+              <w:pStyle w:val="NoSpacing"/>
               <w:rPr>
                 <w:rFonts w:asciiTheme="majorHAnsi" w:hAnsiTheme="majorHAnsi" w:cstheme="majorHAnsi"/>
               </w:rPr>
@@ -1621,7 +1621,7 @@
           </w:p>
           <w:p>
             <w:pPr>
-              <w:pStyle w:val="Sinespaciado"/>
+              <w:pStyle w:val="NoSpacing"/>
               <w:rPr>
                 <w:rFonts w:asciiTheme="majorHAnsi" w:hAnsiTheme="majorHAnsi" w:cstheme="majorHAnsi"/>
               </w:rPr>
@@ -1683,7 +1683,7 @@
           </w:tcPr>
           <w:p>
             <w:pPr>
-              <w:pStyle w:val="Sinespaciado"/>
+              <w:pStyle w:val="NoSpacing"/>
               <w:rPr>
                 <w:rFonts w:asciiTheme="majorHAnsi" w:hAnsiTheme="majorHAnsi" w:cstheme="majorHAnsi"/>
               </w:rPr>
@@ -1705,7 +1705,7 @@
           </w:tcPr>
           <w:p>
             <w:pPr>
-              <w:pStyle w:val="Sinespaciado"/>
+              <w:pStyle w:val="NoSpacing"/>
               <w:rPr>
                 <w:rFonts w:asciiTheme="majorHAnsi" w:hAnsiTheme="majorHAnsi" w:cstheme="majorHAnsi"/>
               </w:rPr>
@@ -1828,7 +1828,7 @@
     <w:bookmarkEnd w:id="0"/>
     <w:p>
       <w:pPr>
-        <w:pStyle w:val="Ttulo1"/>
+        <w:pStyle w:val="Heading1"/>
         <w:spacing w:before="0"/>
         <w:rPr>
           <w:rFonts w:cstheme="majorHAnsi"/>
@@ -1844,7 +1844,7 @@
     </w:p>
     <w:p>
       <w:pPr>
-        <w:pStyle w:val="Ttulo2"/>
+        <w:pStyle w:val="Heading2"/>
         <w:rPr>
           <w:rFonts w:cstheme="majorHAnsi"/>
         </w:rPr>
@@ -1876,7 +1876,7 @@
     </w:p>
     <w:p>
       <w:pPr>
-        <w:pStyle w:val="Ttulo2"/>
+        <w:pStyle w:val="Heading2"/>
         <w:rPr>
           <w:rFonts w:cstheme="majorHAnsi"/>
         </w:rPr>
@@ -1908,7 +1908,7 @@
     </w:p>
     <w:p>
       <w:pPr>
-        <w:pStyle w:val="Ttulo2"/>
+        <w:pStyle w:val="Heading2"/>
         <w:rPr>
           <w:rFonts w:cstheme="majorHAnsi"/>
         </w:rPr>
@@ -1937,7 +1937,7 @@
     </w:p>
     <w:p>
       <w:pPr>
-        <w:pStyle w:val="Ttulo2"/>
+        <w:pStyle w:val="Heading2"/>
         <w:rPr>
           <w:rFonts w:cstheme="majorHAnsi"/>
         </w:rPr>
@@ -1966,7 +1966,7 @@
     </w:p>
     <w:p>
       <w:pPr>
-        <w:pStyle w:val="Ttulo2"/>
+        <w:pStyle w:val="Heading2"/>
         <w:rPr>
           <w:rFonts w:cstheme="majorHAnsi"/>
         </w:rPr>
@@ -1980,7 +1980,7 @@
     </w:p>
     <w:p>
       <w:pPr>
-        <w:pStyle w:val="Prrafodelista"/>
+        <w:pStyle w:val="ListParagraph"/>
         <w:rPr>
           <w:rFonts w:asciiTheme="majorHAnsi" w:hAnsiTheme="majorHAnsi" w:cstheme="majorHAnsi"/>
         </w:rPr>
@@ -2088,7 +2088,7 @@
     <w:bookmarkEnd w:id="2"/>
     <w:p>
       <w:pPr>
-        <w:pStyle w:val="Prrafodelista"/>
+        <w:pStyle w:val="ListParagraph"/>
         <w:rPr>
           <w:rFonts w:asciiTheme="majorHAnsi" w:hAnsiTheme="majorHAnsi" w:cstheme="majorHAnsi"/>
         </w:rPr>
@@ -2155,7 +2155,7 @@
     </w:p>
     <w:p>
       <w:pPr>
-        <w:pStyle w:val="Ttulo1"/>
+        <w:pStyle w:val="Heading1"/>
         <w:rPr>
           <w:rFonts w:cstheme="majorHAnsi"/>
         </w:rPr>
@@ -2170,7 +2170,7 @@
     </w:p>
     <w:p>
       <w:pPr>
-        <w:pStyle w:val="Ttulo2"/>
+        <w:pStyle w:val="Heading2"/>
         <w:rPr>
           <w:rFonts w:cstheme="majorHAnsi"/>
         </w:rPr>
@@ -2184,7 +2184,7 @@
     </w:p>
     <w:p>
       <w:pPr>
-        <w:pStyle w:val="Prrafodelista"/>
+        <w:pStyle w:val="ListParagraph"/>
         <w:rPr>
           <w:rFonts w:asciiTheme="majorHAnsi" w:hAnsiTheme="majorHAnsi" w:cstheme="majorHAnsi"/>
         </w:rPr>
@@ -2360,7 +2360,7 @@
     </w:p>
     <w:p>
       <w:pPr>
-        <w:pStyle w:val="Prrafodelista"/>
+        <w:pStyle w:val="ListParagraph"/>
         <w:rPr>
           <w:rFonts w:asciiTheme="majorHAnsi" w:hAnsiTheme="majorHAnsi" w:cstheme="majorHAnsi"/>
         </w:rPr>
@@ -2536,7 +2536,7 @@
     </w:p>
     <w:p>
       <w:pPr>
-        <w:pStyle w:val="Prrafodelista"/>
+        <w:pStyle w:val="ListParagraph"/>
         <w:rPr>
           <w:rFonts w:asciiTheme="majorHAnsi" w:hAnsiTheme="majorHAnsi" w:cstheme="majorHAnsi"/>
         </w:rPr>
@@ -2712,7 +2712,7 @@
     </w:p>
     <w:p>
       <w:pPr>
-        <w:pStyle w:val="Prrafodelista"/>
+        <w:pStyle w:val="ListParagraph"/>
         <w:rPr>
           <w:rFonts w:asciiTheme="majorHAnsi" w:hAnsiTheme="majorHAnsi" w:cstheme="majorHAnsi"/>
         </w:rPr>
@@ -2970,7 +2970,7 @@
     </w:p>
     <w:p>
       <w:pPr>
-        <w:pStyle w:val="Prrafodelista"/>
+        <w:pStyle w:val="ListParagraph"/>
         <w:rPr>
           <w:rFonts w:asciiTheme="majorHAnsi" w:hAnsiTheme="majorHAnsi" w:cstheme="majorHAnsi"/>
         </w:rPr>
@@ -3132,7 +3132,7 @@
     </w:p>
     <w:p>
       <w:pPr>
-        <w:pStyle w:val="Ttulo2"/>
+        <w:pStyle w:val="Heading2"/>
         <w:rPr>
           <w:rFonts w:cstheme="majorHAnsi"/>
         </w:rPr>
@@ -3165,7 +3165,7 @@
     </w:p>
     <w:p>
       <w:pPr>
-        <w:pStyle w:val="Ttulo2"/>
+        <w:pStyle w:val="Heading2"/>
         <w:rPr>
           <w:rFonts w:cstheme="majorHAnsi"/>
         </w:rPr>
@@ -3197,7 +3197,7 @@
     </w:p>
     <w:p>
       <w:pPr>
-        <w:pStyle w:val="Ttulo2"/>
+        <w:pStyle w:val="Heading2"/>
         <w:rPr>
           <w:rFonts w:cstheme="majorHAnsi"/>
         </w:rPr>
@@ -3211,7 +3211,7 @@
     </w:p>
     <w:p>
       <w:pPr>
-        <w:pStyle w:val="Prrafodelista"/>
+        <w:pStyle w:val="ListParagraph"/>
         <w:rPr>
           <w:rFonts w:asciiTheme="majorHAnsi" w:hAnsiTheme="majorHAnsi" w:cstheme="majorHAnsi"/>
         </w:rPr>
@@ -3303,7 +3303,7 @@
     </w:p>
     <w:p>
       <w:pPr>
-        <w:pStyle w:val="Ttulo2"/>
+        <w:pStyle w:val="Heading2"/>
         <w:rPr>
           <w:rFonts w:cstheme="majorHAnsi"/>
         </w:rPr>
@@ -3347,7 +3347,7 @@
     </w:p>
     <w:p>
       <w:pPr>
-        <w:pStyle w:val="Ttulo1"/>
+        <w:pStyle w:val="Heading1"/>
         <w:tabs>
           <w:tab w:val="left" w:pos="284"/>
         </w:tabs>
@@ -3365,7 +3365,7 @@
     </w:p>
     <w:p>
       <w:pPr>
-        <w:pStyle w:val="Ttulo2"/>
+        <w:pStyle w:val="Heading2"/>
         <w:rPr>
           <w:rFonts w:cstheme="majorHAnsi"/>
         </w:rPr>
@@ -3394,7 +3394,7 @@
     </w:p>
     <w:p>
       <w:pPr>
-        <w:pStyle w:val="Ttulo2"/>
+        <w:pStyle w:val="Heading2"/>
         <w:rPr>
           <w:rFonts w:cstheme="majorHAnsi"/>
         </w:rPr>
@@ -3408,7 +3408,7 @@
     </w:p>
     <w:p>
       <w:pPr>
-        <w:pStyle w:val="Prrafodelista"/>
+        <w:pStyle w:val="ListParagraph"/>
         <w:rPr>
           <w:rFonts w:asciiTheme="majorHAnsi" w:hAnsiTheme="majorHAnsi" w:cstheme="majorHAnsi"/>
         </w:rPr>
@@ -3436,7 +3436,7 @@
     </w:p>
     <w:p>
       <w:pPr>
-        <w:pStyle w:val="Prrafodelista"/>
+        <w:pStyle w:val="ListParagraph"/>
         <w:numPr>
           <w:ilvl w:val="0"/>
           <w:numId w:val="3"/>
@@ -3473,7 +3473,7 @@
     </w:p>
     <w:p>
       <w:pPr>
-        <w:pStyle w:val="Prrafodelista"/>
+        <w:pStyle w:val="ListParagraph"/>
         <w:numPr>
           <w:ilvl w:val="0"/>
           <w:numId w:val="3"/>
@@ -3569,7 +3569,7 @@
     </w:p>
     <w:p>
       <w:pPr>
-        <w:pStyle w:val="Prrafodelista"/>
+        <w:pStyle w:val="ListParagraph"/>
         <w:rPr>
           <w:rFonts w:asciiTheme="majorHAnsi" w:hAnsiTheme="majorHAnsi" w:cstheme="majorHAnsi"/>
         </w:rPr>
@@ -3597,7 +3597,7 @@
     </w:p>
     <w:p>
       <w:pPr>
-        <w:pStyle w:val="Prrafodelista"/>
+        <w:pStyle w:val="ListParagraph"/>
         <w:numPr>
           <w:ilvl w:val="0"/>
           <w:numId w:val="3"/>
@@ -3669,7 +3669,7 @@
     </w:p>
     <w:p>
       <w:pPr>
-        <w:pStyle w:val="Prrafodelista"/>
+        <w:pStyle w:val="ListParagraph"/>
         <w:rPr>
           <w:rFonts w:asciiTheme="majorHAnsi" w:hAnsiTheme="majorHAnsi" w:cstheme="majorHAnsi"/>
         </w:rPr>
@@ -3697,7 +3697,7 @@
     </w:p>
     <w:p>
       <w:pPr>
-        <w:pStyle w:val="Prrafodelista"/>
+        <w:pStyle w:val="ListParagraph"/>
         <w:numPr>
           <w:ilvl w:val="0"/>
           <w:numId w:val="3"/>
@@ -3719,7 +3719,7 @@
     </w:p>
     <w:p>
       <w:pPr>
-        <w:pStyle w:val="Prrafodelista"/>
+        <w:pStyle w:val="ListParagraph"/>
         <w:numPr>
           <w:ilvl w:val="0"/>
           <w:numId w:val="3"/>
@@ -3791,7 +3791,7 @@
     </w:p>
     <w:p>
       <w:pPr>
-        <w:pStyle w:val="Ttulo2"/>
+        <w:pStyle w:val="Heading2"/>
         <w:rPr>
           <w:rFonts w:cstheme="majorHAnsi"/>
         </w:rPr>
@@ -3805,7 +3805,7 @@
     </w:p>
     <w:p>
       <w:pPr>
-        <w:pStyle w:val="Prrafodelista"/>
+        <w:pStyle w:val="ListParagraph"/>
         <w:rPr>
           <w:rFonts w:asciiTheme="majorHAnsi" w:hAnsiTheme="majorHAnsi" w:cstheme="majorHAnsi"/>
         </w:rPr>
@@ -3875,7 +3875,7 @@
     </w:p>
     <w:p>
       <w:pPr>
-        <w:pStyle w:val="Ttulo2"/>
+        <w:pStyle w:val="Heading2"/>
         <w:rPr>
           <w:rFonts w:cstheme="majorHAnsi"/>
         </w:rPr>
@@ -3904,7 +3904,7 @@
     </w:p>
     <w:p>
       <w:pPr>
-        <w:pStyle w:val="Ttulo2"/>
+        <w:pStyle w:val="Heading2"/>
         <w:rPr>
           <w:rFonts w:cstheme="majorHAnsi"/>
         </w:rPr>
@@ -3942,7 +3942,7 @@
     </w:p>
     <w:p>
       <w:pPr>
-        <w:pStyle w:val="Ttulo1"/>
+        <w:pStyle w:val="Heading1"/>
         <w:tabs>
           <w:tab w:val="left" w:pos="284"/>
         </w:tabs>
@@ -3960,7 +3960,7 @@
     </w:p>
     <w:p>
       <w:pPr>
-        <w:pStyle w:val="Ttulo2"/>
+        <w:pStyle w:val="Heading2"/>
         <w:rPr>
           <w:rFonts w:cstheme="majorHAnsi"/>
         </w:rPr>
@@ -3989,7 +3989,7 @@
     </w:p>
     <w:p>
       <w:pPr>
-        <w:pStyle w:val="Ttulo2"/>
+        <w:pStyle w:val="Heading2"/>
         <w:rPr>
           <w:rFonts w:cstheme="majorHAnsi"/>
         </w:rPr>
@@ -4018,7 +4018,7 @@
     </w:p>
     <w:p>
       <w:pPr>
-        <w:pStyle w:val="Ttulo2"/>
+        <w:pStyle w:val="Heading2"/>
         <w:rPr>
           <w:rFonts w:cstheme="majorHAnsi"/>
         </w:rPr>
@@ -4047,7 +4047,7 @@
     </w:p>
     <w:p>
       <w:pPr>
-        <w:pStyle w:val="Ttulo2"/>
+        <w:pStyle w:val="Heading2"/>
         <w:rPr>
           <w:rFonts w:cstheme="majorHAnsi"/>
         </w:rPr>
@@ -4061,7 +4061,7 @@
     </w:p>
     <w:p>
       <w:pPr>
-        <w:pStyle w:val="Prrafodelista"/>
+        <w:pStyle w:val="ListParagraph"/>
         <w:rPr>
           <w:rFonts w:asciiTheme="majorHAnsi" w:hAnsiTheme="majorHAnsi" w:cstheme="majorHAnsi"/>
         </w:rPr>
@@ -4119,7 +4119,7 @@
     </w:p>
     <w:p>
       <w:pPr>
-        <w:pStyle w:val="Ttulo2"/>
+        <w:pStyle w:val="Heading2"/>
         <w:rPr>
           <w:rFonts w:cstheme="majorHAnsi"/>
         </w:rPr>
@@ -4133,7 +4133,7 @@
     </w:p>
     <w:p>
       <w:pPr>
-        <w:pStyle w:val="Prrafodelista"/>
+        <w:pStyle w:val="ListParagraph"/>
         <w:rPr>
           <w:rFonts w:asciiTheme="majorHAnsi" w:hAnsiTheme="majorHAnsi" w:cstheme="majorHAnsi"/>
         </w:rPr>
@@ -4213,7 +4213,7 @@
     </w:p>
     <w:p>
       <w:pPr>
-        <w:pStyle w:val="Ttulo1"/>
+        <w:pStyle w:val="Heading1"/>
         <w:tabs>
           <w:tab w:val="left" w:pos="284"/>
         </w:tabs>
@@ -4231,7 +4231,7 @@
     </w:p>
     <w:p>
       <w:pPr>
-        <w:pStyle w:val="Ttulo2"/>
+        <w:pStyle w:val="Heading2"/>
         <w:rPr>
           <w:rFonts w:cstheme="majorHAnsi"/>
         </w:rPr>
@@ -4278,7 +4278,7 @@
     </w:p>
     <w:p>
       <w:pPr>
-        <w:pStyle w:val="Ttulo2"/>
+        <w:pStyle w:val="Heading2"/>
         <w:rPr>
           <w:rFonts w:cstheme="majorHAnsi"/>
         </w:rPr>
@@ -4325,7 +4325,7 @@
     </w:p>
     <w:p>
       <w:pPr>
-        <w:pStyle w:val="Ttulo2"/>
+        <w:pStyle w:val="Heading2"/>
         <w:rPr>
           <w:rFonts w:cstheme="majorHAnsi"/>
         </w:rPr>
@@ -4339,7 +4339,7 @@
     </w:p>
     <w:p>
       <w:pPr>
-        <w:pStyle w:val="Prrafodelista"/>
+        <w:pStyle w:val="ListParagraph"/>
         <w:rPr>
           <w:rFonts w:asciiTheme="majorHAnsi" w:hAnsiTheme="majorHAnsi" w:cstheme="majorHAnsi"/>
         </w:rPr>
@@ -4404,7 +4404,7 @@
     </w:p>
     <w:p>
       <w:pPr>
-        <w:pStyle w:val="Ttulo2"/>
+        <w:pStyle w:val="Heading2"/>
         <w:rPr>
           <w:rFonts w:cstheme="majorHAnsi"/>
         </w:rPr>
@@ -4452,7 +4452,7 @@
     </w:p>
     <w:p>
       <w:pPr>
-        <w:pStyle w:val="Ttulo2"/>
+        <w:pStyle w:val="Heading2"/>
         <w:rPr>
           <w:rFonts w:cstheme="majorHAnsi"/>
         </w:rPr>
@@ -4466,7 +4466,7 @@
     </w:p>
     <w:p>
       <w:pPr>
-        <w:pStyle w:val="Prrafodelista"/>
+        <w:pStyle w:val="ListParagraph"/>
         <w:rPr>
           <w:rFonts w:asciiTheme="majorHAnsi" w:hAnsiTheme="majorHAnsi" w:cstheme="majorHAnsi"/>
         </w:rPr>
@@ -4531,7 +4531,7 @@
     </w:p>
     <w:p>
       <w:pPr>
-        <w:pStyle w:val="Prrafodelista"/>
+        <w:pStyle w:val="ListParagraph"/>
         <w:rPr>
           <w:rFonts w:asciiTheme="majorHAnsi" w:hAnsiTheme="majorHAnsi" w:cstheme="majorHAnsi"/>
         </w:rPr>
@@ -4584,7 +4584,7 @@
     </w:p>
     <w:p>
       <w:pPr>
-        <w:pStyle w:val="Prrafodelista"/>
+        <w:pStyle w:val="ListParagraph"/>
         <w:rPr>
           <w:rFonts w:asciiTheme="majorHAnsi" w:hAnsiTheme="majorHAnsi" w:cstheme="majorHAnsi"/>
         </w:rPr>
@@ -4649,7 +4649,7 @@
     </w:p>
     <w:p>
       <w:pPr>
-        <w:pStyle w:val="Prrafodelista"/>
+        <w:pStyle w:val="ListParagraph"/>
         <w:rPr>
           <w:rFonts w:asciiTheme="majorHAnsi" w:hAnsiTheme="majorHAnsi" w:cstheme="majorHAnsi"/>
         </w:rPr>
@@ -4714,7 +4714,7 @@
     </w:p>
     <w:p>
       <w:pPr>
-        <w:pStyle w:val="Prrafodelista"/>
+        <w:pStyle w:val="ListParagraph"/>
         <w:rPr>
           <w:rFonts w:asciiTheme="majorHAnsi" w:hAnsiTheme="majorHAnsi" w:cstheme="majorHAnsi"/>
         </w:rPr>
@@ -4779,7 +4779,7 @@
     </w:p>
     <w:p>
       <w:pPr>
-        <w:pStyle w:val="Ttulo1"/>
+        <w:pStyle w:val="Heading1"/>
         <w:tabs>
           <w:tab w:val="left" w:pos="284"/>
         </w:tabs>
@@ -4797,7 +4797,7 @@
     </w:p>
     <w:p>
       <w:pPr>
-        <w:pStyle w:val="Ttulo2"/>
+        <w:pStyle w:val="Heading2"/>
         <w:rPr>
           <w:rFonts w:cstheme="majorHAnsi"/>
         </w:rPr>
@@ -4811,7 +4811,7 @@
     </w:p>
     <w:p>
       <w:pPr>
-        <w:pStyle w:val="Prrafodelista"/>
+        <w:pStyle w:val="ListParagraph"/>
         <w:rPr>
           <w:rStyle w:val="normaltextrun"/>
           <w:rFonts w:asciiTheme="majorHAnsi" w:hAnsiTheme="majorHAnsi" w:cstheme="majorHAnsi"/>
@@ -4827,7 +4827,7 @@
     </w:p>
     <w:p>
       <w:pPr>
-        <w:pStyle w:val="Prrafodelista"/>
+        <w:pStyle w:val="ListParagraph"/>
         <w:numPr>
           <w:ilvl w:val="0"/>
           <w:numId w:val="3"/>
@@ -4849,7 +4849,7 @@
     </w:p>
     <w:p>
       <w:pPr>
-        <w:pStyle w:val="Prrafodelista"/>
+        <w:pStyle w:val="ListParagraph"/>
         <w:numPr>
           <w:ilvl w:val="0"/>
           <w:numId w:val="3"/>
@@ -4929,7 +4929,7 @@
     </w:p>
     <w:p>
       <w:pPr>
-        <w:pStyle w:val="Prrafodelista"/>
+        <w:pStyle w:val="ListParagraph"/>
         <w:rPr>
           <w:rFonts w:asciiTheme="majorHAnsi" w:hAnsiTheme="majorHAnsi" w:cstheme="majorHAnsi"/>
         </w:rPr>
@@ -5060,7 +5060,7 @@
     </w:p>
     <w:p>
       <w:pPr>
-        <w:pStyle w:val="Ttulo2"/>
+        <w:pStyle w:val="Heading2"/>
         <w:rPr>
           <w:rFonts w:cstheme="majorHAnsi"/>
         </w:rPr>
@@ -5108,7 +5108,7 @@
     </w:p>
     <w:p>
       <w:pPr>
-        <w:pStyle w:val="Ttulo2"/>
+        <w:pStyle w:val="Heading2"/>
         <w:rPr>
           <w:rFonts w:cstheme="majorHAnsi"/>
         </w:rPr>
@@ -5156,7 +5156,7 @@
     </w:p>
     <w:p>
       <w:pPr>
-        <w:pStyle w:val="Ttulo2"/>
+        <w:pStyle w:val="Heading2"/>
         <w:rPr>
           <w:rFonts w:cstheme="majorHAnsi"/>
         </w:rPr>
@@ -5204,7 +5204,7 @@
     </w:p>
     <w:p>
       <w:pPr>
-        <w:pStyle w:val="Ttulo2"/>
+        <w:pStyle w:val="Heading2"/>
         <w:rPr>
           <w:rFonts w:cstheme="majorHAnsi"/>
         </w:rPr>
@@ -5218,7 +5218,7 @@
     </w:p>
     <w:p>
       <w:pPr>
-        <w:pStyle w:val="Prrafodelista"/>
+        <w:pStyle w:val="ListParagraph"/>
         <w:rPr>
           <w:rFonts w:asciiTheme="majorHAnsi" w:hAnsiTheme="majorHAnsi" w:cstheme="majorHAnsi"/>
         </w:rPr>
@@ -5283,7 +5283,7 @@
     </w:p>
     <w:p>
       <w:pPr>
-        <w:pStyle w:val="Prrafodelista"/>
+        <w:pStyle w:val="ListParagraph"/>
         <w:rPr>
           <w:rFonts w:asciiTheme="majorHAnsi" w:hAnsiTheme="majorHAnsi" w:cstheme="majorHAnsi"/>
         </w:rPr>
@@ -5348,7 +5348,7 @@
     </w:p>
     <w:p>
       <w:pPr>
-        <w:pStyle w:val="Prrafodelista"/>
+        <w:pStyle w:val="ListParagraph"/>
         <w:rPr>
           <w:rFonts w:asciiTheme="majorHAnsi" w:hAnsiTheme="majorHAnsi" w:cstheme="majorHAnsi"/>
         </w:rPr>
@@ -5429,7 +5429,7 @@
     </w:p>
     <w:p>
       <w:pPr>
-        <w:pStyle w:val="Ttulo1"/>
+        <w:pStyle w:val="Heading1"/>
         <w:tabs>
           <w:tab w:val="left" w:pos="284"/>
         </w:tabs>
@@ -5447,7 +5447,7 @@
     </w:p>
     <w:p>
       <w:pPr>
-        <w:pStyle w:val="Ttulo2"/>
+        <w:pStyle w:val="Heading2"/>
         <w:rPr>
           <w:rFonts w:cstheme="majorHAnsi"/>
         </w:rPr>
@@ -5492,7 +5492,7 @@
     </w:p>
     <w:p>
       <w:pPr>
-        <w:pStyle w:val="Ttulo2"/>
+        <w:pStyle w:val="Heading2"/>
         <w:rPr>
           <w:rFonts w:cstheme="majorHAnsi"/>
         </w:rPr>
@@ -5506,7 +5506,7 @@
     </w:p>
     <w:p>
       <w:pPr>
-        <w:pStyle w:val="Prrafodelista"/>
+        <w:pStyle w:val="ListParagraph"/>
         <w:rPr>
           <w:rStyle w:val="eop"/>
           <w:rFonts w:asciiTheme="majorHAnsi" w:hAnsiTheme="majorHAnsi" w:cstheme="majorHAnsi"/>
@@ -5530,7 +5530,7 @@
     </w:p>
     <w:p>
       <w:pPr>
-        <w:pStyle w:val="Prrafodelista"/>
+        <w:pStyle w:val="ListParagraph"/>
         <w:numPr>
           <w:ilvl w:val="0"/>
           <w:numId w:val="3"/>
@@ -5552,7 +5552,7 @@
     </w:p>
     <w:p>
       <w:pPr>
-        <w:pStyle w:val="Prrafodelista"/>
+        <w:pStyle w:val="ListParagraph"/>
         <w:numPr>
           <w:ilvl w:val="0"/>
           <w:numId w:val="3"/>
@@ -5612,7 +5612,7 @@
     </w:p>
     <w:p>
       <w:pPr>
-        <w:pStyle w:val="Prrafodelista"/>
+        <w:pStyle w:val="ListParagraph"/>
         <w:rPr>
           <w:rStyle w:val="eop"/>
           <w:rFonts w:asciiTheme="majorHAnsi" w:hAnsiTheme="majorHAnsi" w:cstheme="majorHAnsi"/>
@@ -5651,7 +5651,7 @@
     </w:p>
     <w:p>
       <w:pPr>
-        <w:pStyle w:val="Prrafodelista"/>
+        <w:pStyle w:val="ListParagraph"/>
         <w:numPr>
           <w:ilvl w:val="0"/>
           <w:numId w:val="3"/>
@@ -5736,7 +5736,7 @@
     </w:p>
     <w:p>
       <w:pPr>
-        <w:pStyle w:val="Prrafodelista"/>
+        <w:pStyle w:val="ListParagraph"/>
         <w:rPr>
           <w:rStyle w:val="eop"/>
           <w:rFonts w:asciiTheme="majorHAnsi" w:hAnsiTheme="majorHAnsi" w:cstheme="majorHAnsi"/>
@@ -5775,7 +5775,7 @@
     </w:p>
     <w:p>
       <w:pPr>
-        <w:pStyle w:val="Prrafodelista"/>
+        <w:pStyle w:val="ListParagraph"/>
         <w:numPr>
           <w:ilvl w:val="0"/>
           <w:numId w:val="3"/>
@@ -5855,7 +5855,7 @@
     </w:p>
     <w:p>
       <w:pPr>
-        <w:pStyle w:val="Prrafodelista"/>
+        <w:pStyle w:val="ListParagraph"/>
         <w:rPr>
           <w:rStyle w:val="eop"/>
           <w:rFonts w:asciiTheme="majorHAnsi" w:hAnsiTheme="majorHAnsi" w:cstheme="majorHAnsi"/>
@@ -5894,7 +5894,7 @@
     </w:p>
     <w:p>
       <w:pPr>
-        <w:pStyle w:val="Prrafodelista"/>
+        <w:pStyle w:val="ListParagraph"/>
         <w:numPr>
           <w:ilvl w:val="0"/>
           <w:numId w:val="3"/>
@@ -5986,7 +5986,7 @@
     </w:p>
     <w:p>
       <w:pPr>
-        <w:pStyle w:val="Prrafodelista"/>
+        <w:pStyle w:val="ListParagraph"/>
         <w:rPr>
           <w:rStyle w:val="eop"/>
           <w:rFonts w:asciiTheme="majorHAnsi" w:hAnsiTheme="majorHAnsi" w:cstheme="majorHAnsi"/>
@@ -6025,7 +6025,7 @@
     </w:p>
     <w:p>
       <w:pPr>
-        <w:pStyle w:val="Prrafodelista"/>
+        <w:pStyle w:val="ListParagraph"/>
         <w:numPr>
           <w:ilvl w:val="0"/>
           <w:numId w:val="3"/>
@@ -6071,7 +6071,7 @@
     </w:p>
     <w:p>
       <w:pPr>
-        <w:pStyle w:val="Prrafodelista"/>
+        <w:pStyle w:val="ListParagraph"/>
         <w:numPr>
           <w:ilvl w:val="0"/>
           <w:numId w:val="3"/>
@@ -6156,7 +6156,7 @@
     <w:bookmarkEnd w:id="4"/>
     <w:p>
       <w:pPr>
-        <w:pStyle w:val="Prrafodelista"/>
+        <w:pStyle w:val="ListParagraph"/>
         <w:rPr>
           <w:rStyle w:val="eop"/>
           <w:rFonts w:asciiTheme="majorHAnsi" w:hAnsiTheme="majorHAnsi" w:cstheme="majorHAnsi"/>
@@ -6195,7 +6195,7 @@
     </w:p>
     <w:p>
       <w:pPr>
-        <w:pStyle w:val="Prrafodelista"/>
+        <w:pStyle w:val="ListParagraph"/>
         <w:numPr>
           <w:ilvl w:val="0"/>
           <w:numId w:val="3"/>
@@ -6232,7 +6232,7 @@
     </w:p>
     <w:p>
       <w:pPr>
-        <w:pStyle w:val="Prrafodelista"/>
+        <w:pStyle w:val="ListParagraph"/>
         <w:numPr>
           <w:ilvl w:val="0"/>
           <w:numId w:val="3"/>
@@ -6336,7 +6336,7 @@
     <w:bookmarkEnd w:id="5"/>
     <w:p>
       <w:pPr>
-        <w:pStyle w:val="Prrafodelista"/>
+        <w:pStyle w:val="ListParagraph"/>
         <w:rPr>
           <w:rFonts w:asciiTheme="majorHAnsi" w:hAnsiTheme="majorHAnsi" w:cstheme="majorHAnsi"/>
         </w:rPr>
@@ -6445,7 +6445,7 @@
     </w:p>
     <w:p>
       <w:pPr>
-        <w:pStyle w:val="Ttulo2"/>
+        <w:pStyle w:val="Heading2"/>
         <w:rPr>
           <w:rFonts w:cstheme="majorHAnsi"/>
         </w:rPr>
@@ -6459,7 +6459,7 @@
     </w:p>
     <w:p>
       <w:pPr>
-        <w:pStyle w:val="Prrafodelista"/>
+        <w:pStyle w:val="ListParagraph"/>
         <w:rPr>
           <w:rStyle w:val="eop"/>
           <w:rFonts w:asciiTheme="majorHAnsi" w:hAnsiTheme="majorHAnsi" w:cstheme="majorHAnsi"/>
@@ -6522,7 +6522,7 @@
     </w:p>
     <w:p>
       <w:pPr>
-        <w:pStyle w:val="Prrafodelista"/>
+        <w:pStyle w:val="ListParagraph"/>
         <w:rPr>
           <w:rFonts w:asciiTheme="majorHAnsi" w:hAnsiTheme="majorHAnsi" w:cstheme="majorHAnsi"/>
         </w:rPr>
@@ -6747,7 +6747,7 @@
     </w:p>
     <w:p>
       <w:pPr>
-        <w:pStyle w:val="Ttulo2"/>
+        <w:pStyle w:val="Heading2"/>
         <w:rPr>
           <w:rFonts w:cstheme="majorHAnsi"/>
         </w:rPr>
@@ -6795,7 +6795,7 @@
     </w:p>
     <w:p>
       <w:pPr>
-        <w:pStyle w:val="Ttulo2"/>
+        <w:pStyle w:val="Heading2"/>
         <w:rPr>
           <w:rFonts w:cstheme="majorHAnsi"/>
         </w:rPr>
@@ -6809,7 +6809,7 @@
     </w:p>
     <w:p>
       <w:pPr>
-        <w:pStyle w:val="Prrafodelista"/>
+        <w:pStyle w:val="ListParagraph"/>
         <w:rPr>
           <w:rFonts w:asciiTheme="majorHAnsi" w:hAnsiTheme="majorHAnsi" w:cstheme="majorHAnsi"/>
         </w:rPr>
@@ -6862,7 +6862,7 @@
     </w:p>
     <w:p>
       <w:pPr>
-        <w:pStyle w:val="Prrafodelista"/>
+        <w:pStyle w:val="ListParagraph"/>
         <w:rPr>
           <w:rFonts w:asciiTheme="majorHAnsi" w:hAnsiTheme="majorHAnsi" w:cstheme="majorHAnsi"/>
         </w:rPr>
@@ -6928,7 +6928,7 @@
     </w:p>
     <w:p>
       <w:pPr>
-        <w:pStyle w:val="Prrafodelista"/>
+        <w:pStyle w:val="ListParagraph"/>
         <w:rPr>
           <w:rFonts w:asciiTheme="majorHAnsi" w:hAnsiTheme="majorHAnsi" w:cstheme="majorHAnsi"/>
         </w:rPr>
@@ -6988,7 +6988,7 @@
     </w:p>
     <w:p>
       <w:pPr>
-        <w:pStyle w:val="Ttulo1"/>
+        <w:pStyle w:val="Heading1"/>
         <w:tabs>
           <w:tab w:val="left" w:pos="284"/>
         </w:tabs>
@@ -7006,7 +7006,7 @@
     </w:p>
     <w:p>
       <w:pPr>
-        <w:pStyle w:val="Ttulo2"/>
+        <w:pStyle w:val="Heading2"/>
         <w:rPr>
           <w:rFonts w:cstheme="majorHAnsi"/>
         </w:rPr>
@@ -7054,7 +7054,7 @@
     </w:p>
     <w:p>
       <w:pPr>
-        <w:pStyle w:val="Ttulo2"/>
+        <w:pStyle w:val="Heading2"/>
         <w:rPr>
           <w:rFonts w:cstheme="majorHAnsi"/>
         </w:rPr>
@@ -7102,7 +7102,7 @@
     </w:p>
     <w:p>
       <w:pPr>
-        <w:pStyle w:val="Ttulo2"/>
+        <w:pStyle w:val="Heading2"/>
         <w:rPr>
           <w:rFonts w:cstheme="majorHAnsi"/>
         </w:rPr>
@@ -7150,7 +7150,7 @@
     </w:p>
     <w:p>
       <w:pPr>
-        <w:pStyle w:val="Ttulo2"/>
+        <w:pStyle w:val="Heading2"/>
         <w:rPr>
           <w:rFonts w:cstheme="majorHAnsi"/>
         </w:rPr>
@@ -7198,7 +7198,7 @@
     </w:p>
     <w:p>
       <w:pPr>
-        <w:pStyle w:val="Ttulo2"/>
+        <w:pStyle w:val="Heading2"/>
         <w:rPr>
           <w:rFonts w:cstheme="majorHAnsi"/>
         </w:rPr>
@@ -7212,7 +7212,7 @@
     </w:p>
     <w:p>
       <w:pPr>
-        <w:pStyle w:val="Prrafodelista"/>
+        <w:pStyle w:val="ListParagraph"/>
         <w:rPr>
           <w:rStyle w:val="normaltextrun"/>
           <w:rFonts w:asciiTheme="majorHAnsi" w:hAnsiTheme="majorHAnsi" w:cstheme="majorHAnsi"/>
@@ -7237,7 +7237,8 @@
       <w:sdt>
         <w:sdtPr>
           <w:rPr>
-            <w:rFonts w:asciiTheme="majorHAnsi" w:hAnsiTheme="majorHAnsi" w:cstheme="majorHAnsi"/>
+            <w:rFonts w:asciiTheme="majorHAnsi" w:hAnsiTheme="majorHAnsi" w:cstheme="majorHAnsi" w:hint="eastAsia"/>
+            <w:lang w:eastAsia="zh-CN"/>
           </w:rPr>
           <w:tag w:val="Verdict"/>
           <w:id w:val="1719008305"/>
@@ -7250,9 +7251,10 @@
         <w:sdtContent>
           <w:r>
             <w:rPr>
-              <w:rFonts w:asciiTheme="majorHAnsi" w:hAnsiTheme="majorHAnsi" w:cstheme="majorHAnsi"/>
-            </w:rPr>
-            <w:t xml:space="preserve">    </w:t>
+              <w:rFonts w:asciiTheme="majorHAnsi" w:hAnsiTheme="majorHAnsi" w:cstheme="majorHAnsi" w:hint="eastAsia"/>
+              <w:lang w:eastAsia="zh-CN"/>
+            </w:rPr>
+            <w:t xml:space="preserve">   </w:t>
           </w:r>
         </w:sdtContent>
       </w:sdt>
@@ -7266,7 +7268,7 @@
     </w:p>
     <w:p>
       <w:pPr>
-        <w:pStyle w:val="Prrafodelista"/>
+        <w:pStyle w:val="ListParagraph"/>
         <w:rPr>
           <w:rFonts w:asciiTheme="majorHAnsi" w:hAnsiTheme="majorHAnsi" w:cstheme="majorHAnsi"/>
         </w:rPr>
@@ -7305,7 +7307,19 @@
             <w:rPr>
               <w:rFonts w:asciiTheme="majorHAnsi" w:hAnsiTheme="majorHAnsi" w:cstheme="majorHAnsi"/>
             </w:rPr>
-            <w:t xml:space="preserve">    </w:t>
+            <w:t xml:space="preserve"> </w:t>
+          </w:r>
+          <w:r>
+            <w:rPr>
+              <w:rFonts w:asciiTheme="majorHAnsi" w:hAnsiTheme="majorHAnsi" w:cstheme="majorHAnsi"/>
+            </w:rPr>
+            <w:t>Hecho</w:t>
+          </w:r>
+          <w:r>
+            <w:rPr>
+              <w:rFonts w:asciiTheme="majorHAnsi" w:hAnsiTheme="majorHAnsi" w:cstheme="majorHAnsi"/>
+            </w:rPr>
+            <w:t xml:space="preserve">   </w:t>
           </w:r>
         </w:sdtContent>
       </w:sdt>
@@ -7480,7 +7494,7 @@
     <w:lvl w:ilvl="0" w:tplc="C2C8213C">
       <w:start w:val="1"/>
       <w:numFmt w:val="decimal"/>
-      <w:pStyle w:val="Prrafodelista"/>
+      <w:pStyle w:val="ListParagraph"/>
       <w:lvlText w:val="%1)"/>
       <w:lvlJc w:val="left"/>
       <w:pPr>
@@ -8141,11 +8155,11 @@
       <w:szCs w:val="24"/>
     </w:rPr>
   </w:style>
-  <w:style w:type="paragraph" w:styleId="Ttulo1">
+  <w:style w:type="paragraph" w:styleId="Heading1">
     <w:name w:val="heading 1"/>
     <w:basedOn w:val="Normal"/>
     <w:next w:val="Normal"/>
-    <w:link w:val="Ttulo1Car"/>
+    <w:link w:val="Heading1Char"/>
     <w:uiPriority w:val="9"/>
     <w:qFormat/>
     <w:rsid w:val="00A64124"/>
@@ -8174,11 +8188,11 @@
       <w14:ligatures w14:val="none"/>
     </w:rPr>
   </w:style>
-  <w:style w:type="paragraph" w:styleId="Ttulo2">
+  <w:style w:type="paragraph" w:styleId="Heading2">
     <w:name w:val="heading 2"/>
     <w:basedOn w:val="Normal"/>
     <w:next w:val="Normal"/>
-    <w:link w:val="Ttulo2Car"/>
+    <w:link w:val="Heading2Char"/>
     <w:uiPriority w:val="9"/>
     <w:unhideWhenUsed/>
     <w:qFormat/>
@@ -8204,13 +8218,13 @@
       <w14:ligatures w14:val="none"/>
     </w:rPr>
   </w:style>
-  <w:style w:type="character" w:default="1" w:styleId="Fuentedeprrafopredeter">
+  <w:style w:type="character" w:default="1" w:styleId="DefaultParagraphFont">
     <w:name w:val="Default Paragraph Font"/>
     <w:uiPriority w:val="1"/>
     <w:semiHidden/>
     <w:unhideWhenUsed/>
   </w:style>
-  <w:style w:type="table" w:default="1" w:styleId="Tablanormal">
+  <w:style w:type="table" w:default="1" w:styleId="TableNormal">
     <w:name w:val="Normal Table"/>
     <w:uiPriority w:val="99"/>
     <w:semiHidden/>
@@ -8225,16 +8239,16 @@
       </w:tblCellMar>
     </w:tblPr>
   </w:style>
-  <w:style w:type="numbering" w:default="1" w:styleId="Sinlista">
+  <w:style w:type="numbering" w:default="1" w:styleId="NoList">
     <w:name w:val="No List"/>
     <w:uiPriority w:val="99"/>
     <w:semiHidden/>
     <w:unhideWhenUsed/>
   </w:style>
-  <w:style w:type="character" w:customStyle="1" w:styleId="Ttulo1Car">
-    <w:name w:val="Título 1 Car"/>
-    <w:basedOn w:val="Fuentedeprrafopredeter"/>
-    <w:link w:val="Ttulo1"/>
+  <w:style w:type="character" w:customStyle="1" w:styleId="Heading1Char">
+    <w:name w:val="Heading 1 Char"/>
+    <w:basedOn w:val="DefaultParagraphFont"/>
+    <w:link w:val="Heading1"/>
     <w:uiPriority w:val="9"/>
     <w:rsid w:val="00A64124"/>
     <w:rPr>
@@ -8248,10 +8262,10 @@
       <w14:ligatures w14:val="none"/>
     </w:rPr>
   </w:style>
-  <w:style w:type="character" w:customStyle="1" w:styleId="Ttulo2Car">
-    <w:name w:val="Título 2 Car"/>
-    <w:basedOn w:val="Fuentedeprrafopredeter"/>
-    <w:link w:val="Ttulo2"/>
+  <w:style w:type="character" w:customStyle="1" w:styleId="Heading2Char">
+    <w:name w:val="Heading 2 Char"/>
+    <w:basedOn w:val="DefaultParagraphFont"/>
+    <w:link w:val="Heading2"/>
     <w:uiPriority w:val="9"/>
     <w:rsid w:val="00A64124"/>
     <w:rPr>
@@ -8281,15 +8295,15 @@
   </w:style>
   <w:style w:type="character" w:customStyle="1" w:styleId="normaltextrun">
     <w:name w:val="normaltextrun"/>
-    <w:basedOn w:val="Fuentedeprrafopredeter"/>
+    <w:basedOn w:val="DefaultParagraphFont"/>
     <w:rsid w:val="00A64124"/>
   </w:style>
   <w:style w:type="character" w:customStyle="1" w:styleId="eop">
     <w:name w:val="eop"/>
-    <w:basedOn w:val="Fuentedeprrafopredeter"/>
+    <w:basedOn w:val="DefaultParagraphFont"/>
     <w:rsid w:val="00A64124"/>
   </w:style>
-  <w:style w:type="paragraph" w:styleId="Prrafodelista">
+  <w:style w:type="paragraph" w:styleId="ListParagraph">
     <w:name w:val="List Paragraph"/>
     <w:basedOn w:val="Normal"/>
     <w:uiPriority w:val="34"/>
@@ -8358,7 +8372,7 @@
   </w:style>
   <w:style w:type="paragraph" w:customStyle="1" w:styleId="Prrafodesublista">
     <w:name w:val="Párrafo de sublista"/>
-    <w:basedOn w:val="Prrafodelista"/>
+    <w:basedOn w:val="ListParagraph"/>
     <w:qFormat/>
     <w:rsid w:val="00A64124"/>
     <w:pPr>
@@ -8375,7 +8389,7 @@
       <w:rFonts w:eastAsia="Courier New" w:cs="Courier New"/>
     </w:rPr>
   </w:style>
-  <w:style w:type="paragraph" w:styleId="Sinespaciado">
+  <w:style w:type="paragraph" w:styleId="NoSpacing">
     <w:name w:val="No Spacing"/>
     <w:uiPriority w:val="1"/>
     <w:qFormat/>
@@ -8390,10 +8404,10 @@
       <w14:ligatures w14:val="none"/>
     </w:rPr>
   </w:style>
-  <w:style w:type="paragraph" w:styleId="Encabezado">
+  <w:style w:type="paragraph" w:styleId="Header">
     <w:name w:val="header"/>
     <w:basedOn w:val="Normal"/>
-    <w:link w:val="EncabezadoCar"/>
+    <w:link w:val="HeaderChar"/>
     <w:uiPriority w:val="99"/>
     <w:unhideWhenUsed/>
     <w:rsid w:val="000E4829"/>
@@ -8404,10 +8418,10 @@
       </w:tabs>
     </w:pPr>
   </w:style>
-  <w:style w:type="character" w:customStyle="1" w:styleId="EncabezadoCar">
-    <w:name w:val="Encabezado Car"/>
-    <w:basedOn w:val="Fuentedeprrafopredeter"/>
-    <w:link w:val="Encabezado"/>
+  <w:style w:type="character" w:customStyle="1" w:styleId="HeaderChar">
+    <w:name w:val="Header Char"/>
+    <w:basedOn w:val="DefaultParagraphFont"/>
+    <w:link w:val="Header"/>
     <w:uiPriority w:val="99"/>
     <w:rsid w:val="000E4829"/>
     <w:rPr>
@@ -8415,10 +8429,10 @@
       <w:szCs w:val="24"/>
     </w:rPr>
   </w:style>
-  <w:style w:type="paragraph" w:styleId="Piedepgina">
+  <w:style w:type="paragraph" w:styleId="Footer">
     <w:name w:val="footer"/>
     <w:basedOn w:val="Normal"/>
-    <w:link w:val="PiedepginaCar"/>
+    <w:link w:val="FooterChar"/>
     <w:uiPriority w:val="99"/>
     <w:unhideWhenUsed/>
     <w:rsid w:val="000E4829"/>
@@ -8429,10 +8443,10 @@
       </w:tabs>
     </w:pPr>
   </w:style>
-  <w:style w:type="character" w:customStyle="1" w:styleId="PiedepginaCar">
-    <w:name w:val="Pie de página Car"/>
-    <w:basedOn w:val="Fuentedeprrafopredeter"/>
-    <w:link w:val="Piedepgina"/>
+  <w:style w:type="character" w:customStyle="1" w:styleId="FooterChar">
+    <w:name w:val="Footer Char"/>
+    <w:basedOn w:val="DefaultParagraphFont"/>
+    <w:link w:val="Footer"/>
     <w:uiPriority w:val="99"/>
     <w:rsid w:val="000E4829"/>
     <w:rPr>
@@ -8468,7 +8482,7 @@
           </w:pPr>
           <w:r>
             <w:rPr>
-              <w:rStyle w:val="Textodelmarcadordeposicin"/>
+              <w:rStyle w:val="PlaceholderText"/>
             </w:rPr>
             <w:t>Haga clic o pulse aquí para escribir texto.</w:t>
           </w:r>
@@ -8497,7 +8511,7 @@
           </w:pPr>
           <w:r>
             <w:rPr>
-              <w:rStyle w:val="Textodelmarcadordeposicin"/>
+              <w:rStyle w:val="PlaceholderText"/>
             </w:rPr>
             <w:t>Haga clic o pulse aquí para escribir texto.</w:t>
           </w:r>
@@ -8526,7 +8540,7 @@
           </w:pPr>
           <w:r>
             <w:rPr>
-              <w:rStyle w:val="Textodelmarcadordeposicin"/>
+              <w:rStyle w:val="PlaceholderText"/>
             </w:rPr>
             <w:t>Haga clic o pulse aquí para escribir texto.</w:t>
           </w:r>
@@ -8555,7 +8569,7 @@
           </w:pPr>
           <w:r>
             <w:rPr>
-              <w:rStyle w:val="Textodelmarcadordeposicin"/>
+              <w:rStyle w:val="PlaceholderText"/>
             </w:rPr>
             <w:t>Haga clic o pulse aquí para escribir texto.</w:t>
           </w:r>
@@ -8584,7 +8598,7 @@
           </w:pPr>
           <w:r>
             <w:rPr>
-              <w:rStyle w:val="Textodelmarcadordeposicin"/>
+              <w:rStyle w:val="PlaceholderText"/>
             </w:rPr>
             <w:t>Haga clic o pulse aquí para escribir texto.</w:t>
           </w:r>
@@ -8613,7 +8627,7 @@
           </w:pPr>
           <w:r>
             <w:rPr>
-              <w:rStyle w:val="Textodelmarcadordeposicin"/>
+              <w:rStyle w:val="PlaceholderText"/>
             </w:rPr>
             <w:t>Haga clic o pulse aquí para escribir texto.</w:t>
           </w:r>
@@ -8642,7 +8656,7 @@
           </w:pPr>
           <w:r>
             <w:rPr>
-              <w:rStyle w:val="Textodelmarcadordeposicin"/>
+              <w:rStyle w:val="PlaceholderText"/>
             </w:rPr>
             <w:t>Haga clic o pulse aquí para escribir texto.</w:t>
           </w:r>
@@ -8671,7 +8685,7 @@
           </w:pPr>
           <w:r>
             <w:rPr>
-              <w:rStyle w:val="Textodelmarcadordeposicin"/>
+              <w:rStyle w:val="PlaceholderText"/>
             </w:rPr>
             <w:t>Haga clic o pulse aquí para escribir texto.</w:t>
           </w:r>
@@ -8700,7 +8714,7 @@
           </w:pPr>
           <w:r>
             <w:rPr>
-              <w:rStyle w:val="Textodelmarcadordeposicin"/>
+              <w:rStyle w:val="PlaceholderText"/>
             </w:rPr>
             <w:t>Haga clic o pulse aquí para escribir texto.</w:t>
           </w:r>
@@ -8729,7 +8743,7 @@
           </w:pPr>
           <w:r>
             <w:rPr>
-              <w:rStyle w:val="Textodelmarcadordeposicin"/>
+              <w:rStyle w:val="PlaceholderText"/>
             </w:rPr>
             <w:t>Haga clic o pulse aquí para escribir texto.</w:t>
           </w:r>
@@ -8758,7 +8772,7 @@
           </w:pPr>
           <w:r>
             <w:rPr>
-              <w:rStyle w:val="Textodelmarcadordeposicin"/>
+              <w:rStyle w:val="PlaceholderText"/>
             </w:rPr>
             <w:t>Haga clic o pulse aquí para escribir texto.</w:t>
           </w:r>
@@ -8787,7 +8801,7 @@
           </w:pPr>
           <w:r>
             <w:rPr>
-              <w:rStyle w:val="Textodelmarcadordeposicin"/>
+              <w:rStyle w:val="PlaceholderText"/>
             </w:rPr>
             <w:t>Haga clic o pulse aquí para escribir texto.</w:t>
           </w:r>
@@ -8816,7 +8830,7 @@
           </w:pPr>
           <w:r>
             <w:rPr>
-              <w:rStyle w:val="Textodelmarcadordeposicin"/>
+              <w:rStyle w:val="PlaceholderText"/>
             </w:rPr>
             <w:t>Haga clic o pulse aquí para escribir texto.</w:t>
           </w:r>
@@ -8845,7 +8859,7 @@
           </w:pPr>
           <w:r>
             <w:rPr>
-              <w:rStyle w:val="Textodelmarcadordeposicin"/>
+              <w:rStyle w:val="PlaceholderText"/>
             </w:rPr>
             <w:t>Haga clic o pulse aquí para escribir texto.</w:t>
           </w:r>
@@ -8874,7 +8888,7 @@
           </w:pPr>
           <w:r>
             <w:rPr>
-              <w:rStyle w:val="Textodelmarcadordeposicin"/>
+              <w:rStyle w:val="PlaceholderText"/>
             </w:rPr>
             <w:t>Haga clic o pulse aquí para escribir texto.</w:t>
           </w:r>
@@ -8903,7 +8917,7 @@
           </w:pPr>
           <w:r>
             <w:rPr>
-              <w:rStyle w:val="Textodelmarcadordeposicin"/>
+              <w:rStyle w:val="PlaceholderText"/>
             </w:rPr>
             <w:t>Haga clic o pulse aquí para escribir texto.</w:t>
           </w:r>
@@ -8932,7 +8946,7 @@
           </w:pPr>
           <w:r>
             <w:rPr>
-              <w:rStyle w:val="Textodelmarcadordeposicin"/>
+              <w:rStyle w:val="PlaceholderText"/>
             </w:rPr>
             <w:t>Haga clic o pulse aquí para escribir texto.</w:t>
           </w:r>
@@ -8961,7 +8975,7 @@
           </w:pPr>
           <w:r>
             <w:rPr>
-              <w:rStyle w:val="Textodelmarcadordeposicin"/>
+              <w:rStyle w:val="PlaceholderText"/>
             </w:rPr>
             <w:t>Haga clic o pulse aquí para escribir texto.</w:t>
           </w:r>
@@ -8990,7 +9004,7 @@
           </w:pPr>
           <w:r>
             <w:rPr>
-              <w:rStyle w:val="Textodelmarcadordeposicin"/>
+              <w:rStyle w:val="PlaceholderText"/>
             </w:rPr>
             <w:t>Haga clic o pulse aquí para escribir texto.</w:t>
           </w:r>
@@ -9019,7 +9033,7 @@
           </w:pPr>
           <w:r>
             <w:rPr>
-              <w:rStyle w:val="Textodelmarcadordeposicin"/>
+              <w:rStyle w:val="PlaceholderText"/>
             </w:rPr>
             <w:t>Haga clic o pulse aquí para escribir texto.</w:t>
           </w:r>
@@ -9048,7 +9062,7 @@
           </w:pPr>
           <w:r>
             <w:rPr>
-              <w:rStyle w:val="Textodelmarcadordeposicin"/>
+              <w:rStyle w:val="PlaceholderText"/>
             </w:rPr>
             <w:t>Haga clic o pulse aquí para escribir texto.</w:t>
           </w:r>
@@ -9077,7 +9091,7 @@
           </w:pPr>
           <w:r>
             <w:rPr>
-              <w:rStyle w:val="Textodelmarcadordeposicin"/>
+              <w:rStyle w:val="PlaceholderText"/>
             </w:rPr>
             <w:t>Haga clic o pulse aquí para escribir texto.</w:t>
           </w:r>
@@ -9106,7 +9120,7 @@
           </w:pPr>
           <w:r>
             <w:rPr>
-              <w:rStyle w:val="Textodelmarcadordeposicin"/>
+              <w:rStyle w:val="PlaceholderText"/>
             </w:rPr>
             <w:t>Haga clic o pulse aquí para escribir texto.</w:t>
           </w:r>
@@ -9135,7 +9149,7 @@
           </w:pPr>
           <w:r>
             <w:rPr>
-              <w:rStyle w:val="Textodelmarcadordeposicin"/>
+              <w:rStyle w:val="PlaceholderText"/>
             </w:rPr>
             <w:t>Haga clic o pulse aquí para escribir texto.</w:t>
           </w:r>
@@ -9164,7 +9178,7 @@
           </w:pPr>
           <w:r>
             <w:rPr>
-              <w:rStyle w:val="Textodelmarcadordeposicin"/>
+              <w:rStyle w:val="PlaceholderText"/>
             </w:rPr>
             <w:t>Haga clic o pulse aquí para escribir texto.</w:t>
           </w:r>
@@ -9193,7 +9207,7 @@
           </w:pPr>
           <w:r>
             <w:rPr>
-              <w:rStyle w:val="Textodelmarcadordeposicin"/>
+              <w:rStyle w:val="PlaceholderText"/>
             </w:rPr>
             <w:t>Haga clic o pulse aquí para escribir texto.</w:t>
           </w:r>
@@ -9222,7 +9236,7 @@
           </w:pPr>
           <w:r>
             <w:rPr>
-              <w:rStyle w:val="Textodelmarcadordeposicin"/>
+              <w:rStyle w:val="PlaceholderText"/>
             </w:rPr>
             <w:t>Haga clic o pulse aquí para escribir texto.</w:t>
           </w:r>
@@ -9251,7 +9265,7 @@
           </w:pPr>
           <w:r>
             <w:rPr>
-              <w:rStyle w:val="Textodelmarcadordeposicin"/>
+              <w:rStyle w:val="PlaceholderText"/>
             </w:rPr>
             <w:t>Haga clic o pulse aquí para escribir texto.</w:t>
           </w:r>
@@ -9280,7 +9294,7 @@
           </w:pPr>
           <w:r>
             <w:rPr>
-              <w:rStyle w:val="Textodelmarcadordeposicin"/>
+              <w:rStyle w:val="PlaceholderText"/>
             </w:rPr>
             <w:t>Haga clic o pulse aquí para escribir texto.</w:t>
           </w:r>
@@ -9309,7 +9323,7 @@
           </w:pPr>
           <w:r>
             <w:rPr>
-              <w:rStyle w:val="Textodelmarcadordeposicin"/>
+              <w:rStyle w:val="PlaceholderText"/>
             </w:rPr>
             <w:t>Haga clic o pulse aquí para escribir texto.</w:t>
           </w:r>
@@ -9338,7 +9352,7 @@
           </w:pPr>
           <w:r>
             <w:rPr>
-              <w:rStyle w:val="Textodelmarcadordeposicin"/>
+              <w:rStyle w:val="PlaceholderText"/>
             </w:rPr>
             <w:t>Haga clic o pulse aquí para escribir texto.</w:t>
           </w:r>
@@ -9367,7 +9381,7 @@
           </w:pPr>
           <w:r>
             <w:rPr>
-              <w:rStyle w:val="Textodelmarcadordeposicin"/>
+              <w:rStyle w:val="PlaceholderText"/>
             </w:rPr>
             <w:t>Haga clic o pulse aquí para escribir texto.</w:t>
           </w:r>
@@ -9396,7 +9410,7 @@
           </w:pPr>
           <w:r>
             <w:rPr>
-              <w:rStyle w:val="Textodelmarcadordeposicin"/>
+              <w:rStyle w:val="PlaceholderText"/>
             </w:rPr>
             <w:t>Haga clic o pulse aquí para escribir texto.</w:t>
           </w:r>
@@ -9425,7 +9439,7 @@
           </w:pPr>
           <w:r>
             <w:rPr>
-              <w:rStyle w:val="Textodelmarcadordeposicin"/>
+              <w:rStyle w:val="PlaceholderText"/>
             </w:rPr>
             <w:t>Haga clic o pulse aquí para escribir texto.</w:t>
           </w:r>
@@ -9454,7 +9468,7 @@
           </w:pPr>
           <w:r>
             <w:rPr>
-              <w:rStyle w:val="Textodelmarcadordeposicin"/>
+              <w:rStyle w:val="PlaceholderText"/>
             </w:rPr>
             <w:t>Haga clic o pulse aquí para escribir texto.</w:t>
           </w:r>
@@ -9483,7 +9497,7 @@
           </w:pPr>
           <w:r>
             <w:rPr>
-              <w:rStyle w:val="Textodelmarcadordeposicin"/>
+              <w:rStyle w:val="PlaceholderText"/>
             </w:rPr>
             <w:t>Haga clic o pulse aquí para escribir texto.</w:t>
           </w:r>
@@ -9512,7 +9526,7 @@
           </w:pPr>
           <w:r>
             <w:rPr>
-              <w:rStyle w:val="Textodelmarcadordeposicin"/>
+              <w:rStyle w:val="PlaceholderText"/>
             </w:rPr>
             <w:t>Haga clic o pulse aquí para escribir texto.</w:t>
           </w:r>
@@ -9541,7 +9555,7 @@
           </w:pPr>
           <w:r>
             <w:rPr>
-              <w:rStyle w:val="Textodelmarcadordeposicin"/>
+              <w:rStyle w:val="PlaceholderText"/>
             </w:rPr>
             <w:t>Haga clic o pulse aquí para escribir texto.</w:t>
           </w:r>
@@ -9570,7 +9584,7 @@
           </w:pPr>
           <w:r>
             <w:rPr>
-              <w:rStyle w:val="Textodelmarcadordeposicin"/>
+              <w:rStyle w:val="PlaceholderText"/>
             </w:rPr>
             <w:t>Haga clic o pulse aquí para escribir texto.</w:t>
           </w:r>
@@ -9599,7 +9613,7 @@
           </w:pPr>
           <w:r>
             <w:rPr>
-              <w:rStyle w:val="Textodelmarcadordeposicin"/>
+              <w:rStyle w:val="PlaceholderText"/>
             </w:rPr>
             <w:t>Haga clic o pulse aquí para escribir texto.</w:t>
           </w:r>
@@ -9628,7 +9642,7 @@
           </w:pPr>
           <w:r>
             <w:rPr>
-              <w:rStyle w:val="Textodelmarcadordeposicin"/>
+              <w:rStyle w:val="PlaceholderText"/>
             </w:rPr>
             <w:t>Haga clic o pulse aquí para escribir texto.</w:t>
           </w:r>
@@ -9657,7 +9671,7 @@
           </w:pPr>
           <w:r>
             <w:rPr>
-              <w:rStyle w:val="Textodelmarcadordeposicin"/>
+              <w:rStyle w:val="PlaceholderText"/>
             </w:rPr>
             <w:t>Haga clic o pulse aquí para escribir texto.</w:t>
           </w:r>
@@ -9686,7 +9700,7 @@
           </w:pPr>
           <w:r>
             <w:rPr>
-              <w:rStyle w:val="Textodelmarcadordeposicin"/>
+              <w:rStyle w:val="PlaceholderText"/>
             </w:rPr>
             <w:t>Haga clic o pulse aquí para escribir texto.</w:t>
           </w:r>
@@ -9715,7 +9729,7 @@
           </w:pPr>
           <w:r>
             <w:rPr>
-              <w:rStyle w:val="Textodelmarcadordeposicin"/>
+              <w:rStyle w:val="PlaceholderText"/>
             </w:rPr>
             <w:t>Haga clic o pulse aquí para escribir texto.</w:t>
           </w:r>
@@ -9744,7 +9758,7 @@
           </w:pPr>
           <w:r>
             <w:rPr>
-              <w:rStyle w:val="Textodelmarcadordeposicin"/>
+              <w:rStyle w:val="PlaceholderText"/>
             </w:rPr>
             <w:t>Haga clic o pulse aquí para escribir texto.</w:t>
           </w:r>
@@ -9773,7 +9787,7 @@
           </w:pPr>
           <w:r>
             <w:rPr>
-              <w:rStyle w:val="Textodelmarcadordeposicin"/>
+              <w:rStyle w:val="PlaceholderText"/>
             </w:rPr>
             <w:t>Haga clic o pulse aquí para escribir texto.</w:t>
           </w:r>
@@ -9802,7 +9816,7 @@
           </w:pPr>
           <w:r>
             <w:rPr>
-              <w:rStyle w:val="Textodelmarcadordeposicin"/>
+              <w:rStyle w:val="PlaceholderText"/>
             </w:rPr>
             <w:t>Haga clic o pulse aquí para escribir texto.</w:t>
           </w:r>
@@ -9831,7 +9845,7 @@
           </w:pPr>
           <w:r>
             <w:rPr>
-              <w:rStyle w:val="Textodelmarcadordeposicin"/>
+              <w:rStyle w:val="PlaceholderText"/>
             </w:rPr>
             <w:t>Haga clic o pulse aquí para escribir texto.</w:t>
           </w:r>
@@ -9860,7 +9874,7 @@
           </w:pPr>
           <w:r>
             <w:rPr>
-              <w:rStyle w:val="Textodelmarcadordeposicin"/>
+              <w:rStyle w:val="PlaceholderText"/>
             </w:rPr>
             <w:t>Haga clic o pulse aquí para escribir texto.</w:t>
           </w:r>
@@ -9889,7 +9903,7 @@
           </w:pPr>
           <w:r>
             <w:rPr>
-              <w:rStyle w:val="Textodelmarcadordeposicin"/>
+              <w:rStyle w:val="PlaceholderText"/>
             </w:rPr>
             <w:t>Haga clic o pulse aquí para escribir texto.</w:t>
           </w:r>
@@ -9918,7 +9932,7 @@
           </w:pPr>
           <w:r>
             <w:rPr>
-              <w:rStyle w:val="Textodelmarcadordeposicin"/>
+              <w:rStyle w:val="PlaceholderText"/>
             </w:rPr>
             <w:t>Haga clic o pulse aquí para escribir texto.</w:t>
           </w:r>
@@ -9947,7 +9961,7 @@
           </w:pPr>
           <w:r>
             <w:rPr>
-              <w:rStyle w:val="Textodelmarcadordeposicin"/>
+              <w:rStyle w:val="PlaceholderText"/>
             </w:rPr>
             <w:t>Haga clic o pulse aquí para escribir texto.</w:t>
           </w:r>
@@ -9976,7 +9990,7 @@
           </w:pPr>
           <w:r>
             <w:rPr>
-              <w:rStyle w:val="Textodelmarcadordeposicin"/>
+              <w:rStyle w:val="PlaceholderText"/>
             </w:rPr>
             <w:t>Haga clic o pulse aquí para escribir texto.</w:t>
           </w:r>
@@ -10005,7 +10019,7 @@
           </w:pPr>
           <w:r>
             <w:rPr>
-              <w:rStyle w:val="Textodelmarcadordeposicin"/>
+              <w:rStyle w:val="PlaceholderText"/>
             </w:rPr>
             <w:t>Haga clic o pulse aquí para escribir texto.</w:t>
           </w:r>
@@ -10034,7 +10048,7 @@
           </w:pPr>
           <w:r>
             <w:rPr>
-              <w:rStyle w:val="Textodelmarcadordeposicin"/>
+              <w:rStyle w:val="PlaceholderText"/>
             </w:rPr>
             <w:t>Haga clic o pulse aquí para escribir texto.</w:t>
           </w:r>
@@ -10063,7 +10077,7 @@
           </w:pPr>
           <w:r>
             <w:rPr>
-              <w:rStyle w:val="Textodelmarcadordeposicin"/>
+              <w:rStyle w:val="PlaceholderText"/>
             </w:rPr>
             <w:t>Haga clic o pulse aquí para escribir texto.</w:t>
           </w:r>
@@ -10092,7 +10106,7 @@
           </w:pPr>
           <w:r>
             <w:rPr>
-              <w:rStyle w:val="Textodelmarcadordeposicin"/>
+              <w:rStyle w:val="PlaceholderText"/>
             </w:rPr>
             <w:t>Haga clic o pulse aquí para escribir texto.</w:t>
           </w:r>
@@ -10121,7 +10135,7 @@
           </w:pPr>
           <w:r>
             <w:rPr>
-              <w:rStyle w:val="Textodelmarcadordeposicin"/>
+              <w:rStyle w:val="PlaceholderText"/>
             </w:rPr>
             <w:t>Haga clic o pulse aquí para escribir texto.</w:t>
           </w:r>
@@ -10150,7 +10164,7 @@
           </w:pPr>
           <w:r>
             <w:rPr>
-              <w:rStyle w:val="Textodelmarcadordeposicin"/>
+              <w:rStyle w:val="PlaceholderText"/>
             </w:rPr>
             <w:t>Haga clic o pulse aquí para escribir texto.</w:t>
           </w:r>
@@ -10179,7 +10193,7 @@
           </w:pPr>
           <w:r>
             <w:rPr>
-              <w:rStyle w:val="Textodelmarcadordeposicin"/>
+              <w:rStyle w:val="PlaceholderText"/>
             </w:rPr>
             <w:t>Haga clic o pulse aquí para escribir texto.</w:t>
           </w:r>
@@ -10208,7 +10222,7 @@
           </w:pPr>
           <w:r>
             <w:rPr>
-              <w:rStyle w:val="Textodelmarcadordeposicin"/>
+              <w:rStyle w:val="PlaceholderText"/>
             </w:rPr>
             <w:t>Haga clic o pulse aquí para escribir texto.</w:t>
           </w:r>
@@ -10254,10 +10268,10 @@
     <w:charset w:val="00"/>
     <w:family w:val="swiss"/>
     <w:pitch w:val="variable"/>
-    <w:sig w:usb0="E4002EFF" w:usb1="C200247B" w:usb2="00000009" w:usb3="00000000" w:csb0="000001FF" w:csb1="00000000"/>
+    <w:sig w:usb0="E4002EFF" w:usb1="C000247B" w:usb2="00000009" w:usb3="00000000" w:csb0="000001FF" w:csb1="00000000"/>
   </w:font>
-  <w:font w:name="DengXian">
-    <w:altName w:val="等线"/>
+  <w:font w:name="等线">
+    <w:altName w:val="DengXian"/>
     <w:panose1 w:val="02010600030101010101"/>
     <w:charset w:val="86"/>
     <w:family w:val="auto"/>
@@ -10269,10 +10283,10 @@
     <w:charset w:val="00"/>
     <w:family w:val="swiss"/>
     <w:pitch w:val="variable"/>
-    <w:sig w:usb0="E4002EFF" w:usb1="C200247B" w:usb2="00000009" w:usb3="00000000" w:csb0="000001FF" w:csb1="00000000"/>
+    <w:sig w:usb0="E4002EFF" w:usb1="C000247B" w:usb2="00000009" w:usb3="00000000" w:csb0="000001FF" w:csb1="00000000"/>
   </w:font>
-  <w:font w:name="DengXian Light">
-    <w:altName w:val="等线 Light"/>
+  <w:font w:name="等线 Light">
+    <w:panose1 w:val="02010600030101010101"/>
     <w:charset w:val="86"/>
     <w:family w:val="auto"/>
     <w:pitch w:val="variable"/>
@@ -10293,24 +10307,14 @@
     <w:pitch w:val="fixed"/>
     <w:sig w:usb0="E00002FF" w:usb1="6AC7FDFB" w:usb2="08000012" w:usb3="00000000" w:csb0="0002009F" w:csb1="00000000"/>
   </w:font>
-  <w:font w:name="Aptos">
-    <w:charset w:val="00"/>
-    <w:family w:val="swiss"/>
-    <w:pitch w:val="variable"/>
-    <w:sig w:usb0="20000287" w:usb1="00000003" w:usb2="00000000" w:usb3="00000000" w:csb0="0000019F" w:csb1="00000000"/>
-  </w:font>
-  <w:font w:name="Aptos Display">
-    <w:charset w:val="00"/>
-    <w:family w:val="swiss"/>
-    <w:pitch w:val="variable"/>
-    <w:sig w:usb0="20000287" w:usb1="00000003" w:usb2="00000000" w:usb3="00000000" w:csb0="0000019F" w:csb1="00000000"/>
-  </w:font>
 </w:fonts>
 </file>
 
 <file path=word/glossary/settings.xml><?xml version="1.0" encoding="utf-8"?>
 <w:settings xmlns:mc="http://schemas.openxmlformats.org/markup-compatibility/2006" xmlns:o="urn:schemas-microsoft-com:office:office" xmlns:r="http://schemas.openxmlformats.org/officeDocument/2006/relationships" xmlns:m="http://schemas.openxmlformats.org/officeDocument/2006/math" xmlns:v="urn:schemas-microsoft-com:vml" xmlns:w10="urn:schemas-microsoft-com:office:word" xmlns:w="http://schemas.openxmlformats.org/wordprocessingml/2006/main" xmlns:w14="http://schemas.microsoft.com/office/word/2010/wordml" xmlns:w15="http://schemas.microsoft.com/office/word/2012/wordml" xmlns:w16cex="http://schemas.microsoft.com/office/word/2018/wordml/cex" xmlns:w16cid="http://schemas.microsoft.com/office/word/2016/wordml/cid" xmlns:w16="http://schemas.microsoft.com/office/word/2018/wordml" xmlns:w16du="http://schemas.microsoft.com/office/word/2023/wordml/word16du" xmlns:w16sdtdh="http://schemas.microsoft.com/office/word/2020/wordml/sdtdatahash" xmlns:w16se="http://schemas.microsoft.com/office/word/2015/wordml/symex" xmlns:sl="http://schemas.openxmlformats.org/schemaLibrary/2006/main" mc:Ignorable="w14 w15 w16se w16cid w16 w16cex w16sdtdh w16du">
   <w:view w:val="normal"/>
+  <w:bordersDoNotSurroundHeader/>
+  <w:bordersDoNotSurroundFooter/>
   <w:defaultTabStop w:val="708"/>
   <w:hyphenationZone w:val="425"/>
   <w:characterSpacingControl w:val="doNotCompress"/>
@@ -10325,6 +10329,7 @@
   </w:compat>
   <w:rsids>
     <w:rsidRoot w:val="006B2BEC"/>
+    <w:rsid w:val="00044155"/>
     <w:rsid w:val="00130691"/>
     <w:rsid w:val="00584BB8"/>
     <w:rsid w:val="005C0BD1"/>
@@ -10333,6 +10338,7 @@
     <w:rsid w:val="00BC1F44"/>
     <w:rsid w:val="00C40232"/>
     <w:rsid w:val="00D06B31"/>
+    <w:rsid w:val="00F80444"/>
   </w:rsids>
   <m:mathPr>
     <m:mathFont m:val="Cambria Math"/>
@@ -10350,7 +10356,7 @@
   <w:themeFontLang w:val="es-ES" w:eastAsia="zh-CN"/>
   <w:clrSchemeMapping w:bg1="light1" w:t1="dark1" w:bg2="light2" w:t2="dark2" w:accent1="accent1" w:accent2="accent2" w:accent3="accent3" w:accent4="accent4" w:accent5="accent5" w:accent6="accent6" w:hyperlink="hyperlink" w:followedHyperlink="followedHyperlink"/>
   <w:decimalSymbol w:val="."/>
-  <w:listSeparator w:val=";"/>
+  <w:listSeparator w:val=","/>
   <w15:chartTrackingRefBased/>
 </w:settings>
 </file>
@@ -10756,13 +10762,13 @@
     <w:name w:val="Normal"/>
     <w:qFormat/>
   </w:style>
-  <w:style w:type="character" w:default="1" w:styleId="Fuentedeprrafopredeter">
+  <w:style w:type="character" w:default="1" w:styleId="DefaultParagraphFont">
     <w:name w:val="Default Paragraph Font"/>
     <w:uiPriority w:val="1"/>
     <w:semiHidden/>
     <w:unhideWhenUsed/>
   </w:style>
-  <w:style w:type="table" w:default="1" w:styleId="Tablanormal">
+  <w:style w:type="table" w:default="1" w:styleId="TableNormal">
     <w:name w:val="Normal Table"/>
     <w:uiPriority w:val="99"/>
     <w:semiHidden/>
@@ -10777,15 +10783,15 @@
       </w:tblCellMar>
     </w:tblPr>
   </w:style>
-  <w:style w:type="numbering" w:default="1" w:styleId="Sinlista">
+  <w:style w:type="numbering" w:default="1" w:styleId="NoList">
     <w:name w:val="No List"/>
     <w:uiPriority w:val="99"/>
     <w:semiHidden/>
     <w:unhideWhenUsed/>
   </w:style>
-  <w:style w:type="character" w:styleId="Textodelmarcadordeposicin">
+  <w:style w:type="character" w:styleId="PlaceholderText">
     <w:name w:val="Placeholder Text"/>
-    <w:basedOn w:val="Fuentedeprrafopredeter"/>
+    <w:basedOn w:val="DefaultParagraphFont"/>
     <w:uiPriority w:val="99"/>
     <w:semiHidden/>
     <w:rsid w:val="006B2BEC"/>

</xml_diff>